<commit_message>
Update BBS3004_LOG Book group_P18_1.docx
</commit_message>
<xml_diff>
--- a/Group Project Files/BBS3004_LOG Book group_P18_1.docx
+++ b/Group Project Files/BBS3004_LOG Book group_P18_1.docx
@@ -1,6 +1,6 @@
 
 <file path=word/document.xml><?xml version="1.0" encoding="utf-8"?>
-<w:document xmlns:wpc="http://schemas.microsoft.com/office/word/2010/wordprocessingCanvas" xmlns:cx="http://schemas.microsoft.com/office/drawing/2014/chartex" xmlns:cx1="http://schemas.microsoft.com/office/drawing/2015/9/8/chartex" xmlns:cx2="http://schemas.microsoft.com/office/drawing/2015/10/21/chartex" xmlns:cx3="http://schemas.microsoft.com/office/drawing/2016/5/9/chartex" xmlns:cx4="http://schemas.microsoft.com/office/drawing/2016/5/10/chartex" xmlns:cx5="http://schemas.microsoft.com/office/drawing/2016/5/11/chartex" xmlns:cx6="http://schemas.microsoft.com/office/drawing/2016/5/12/chartex" xmlns:cx7="http://schemas.microsoft.com/office/drawing/2016/5/13/chartex" xmlns:cx8="http://schemas.microsoft.com/office/drawing/2016/5/14/chartex" xmlns:mc="http://schemas.openxmlformats.org/markup-compatibility/2006" xmlns:aink="http://schemas.microsoft.com/office/drawing/2016/ink" xmlns:am3d="http://schemas.microsoft.com/office/drawing/2017/model3d" xmlns:o="urn:schemas-microsoft-com:office:office" xmlns:oel="http://schemas.microsoft.com/office/2019/extlst" xmlns:r="http://schemas.openxmlformats.org/officeDocument/2006/relationships" xmlns:m="http://schemas.openxmlformats.org/officeDocument/2006/math" xmlns:v="urn:schemas-microsoft-com:vml" xmlns:wp14="http://schemas.microsoft.com/office/word/2010/wordprocessingDrawing" xmlns:wp="http://schemas.openxmlformats.org/drawingml/2006/wordprocessingDrawing" xmlns:w10="urn:schemas-microsoft-com:office:word" xmlns:w="http://schemas.openxmlformats.org/wordprocessingml/2006/main" xmlns:w14="http://schemas.microsoft.com/office/word/2010/wordml" xmlns:w15="http://schemas.microsoft.com/office/word/2012/wordml" xmlns:w16cex="http://schemas.microsoft.com/office/word/2018/wordml/cex" xmlns:w16cid="http://schemas.microsoft.com/office/word/2016/wordml/cid" xmlns:w16="http://schemas.microsoft.com/office/word/2018/wordml" xmlns:w16du="http://schemas.microsoft.com/office/word/2023/wordml/word16du" xmlns:w16sdtdh="http://schemas.microsoft.com/office/word/2020/wordml/sdtdatahash" xmlns:w16se="http://schemas.microsoft.com/office/word/2015/wordml/symex" xmlns:wpg="http://schemas.microsoft.com/office/word/2010/wordprocessingGroup" xmlns:wpi="http://schemas.microsoft.com/office/word/2010/wordprocessingInk" xmlns:wne="http://schemas.microsoft.com/office/word/2006/wordml" xmlns:wps="http://schemas.microsoft.com/office/word/2010/wordprocessingShape" mc:Ignorable="w14 w15 w16se w16cid w16 w16cex w16sdtdh w16du wp14">
+<w:document xmlns:wpc="http://schemas.microsoft.com/office/word/2010/wordprocessingCanvas" xmlns:cx="http://schemas.microsoft.com/office/drawing/2014/chartex" xmlns:cx1="http://schemas.microsoft.com/office/drawing/2015/9/8/chartex" xmlns:cx2="http://schemas.microsoft.com/office/drawing/2015/10/21/chartex" xmlns:cx3="http://schemas.microsoft.com/office/drawing/2016/5/9/chartex" xmlns:cx4="http://schemas.microsoft.com/office/drawing/2016/5/10/chartex" xmlns:cx5="http://schemas.microsoft.com/office/drawing/2016/5/11/chartex" xmlns:cx6="http://schemas.microsoft.com/office/drawing/2016/5/12/chartex" xmlns:cx7="http://schemas.microsoft.com/office/drawing/2016/5/13/chartex" xmlns:cx8="http://schemas.microsoft.com/office/drawing/2016/5/14/chartex" xmlns:mc="http://schemas.openxmlformats.org/markup-compatibility/2006" xmlns:aink="http://schemas.microsoft.com/office/drawing/2016/ink" xmlns:am3d="http://schemas.microsoft.com/office/drawing/2017/model3d" xmlns:o="urn:schemas-microsoft-com:office:office" xmlns:oel="http://schemas.microsoft.com/office/2019/extlst" xmlns:r="http://schemas.openxmlformats.org/officeDocument/2006/relationships" xmlns:m="http://schemas.openxmlformats.org/officeDocument/2006/math" xmlns:v="urn:schemas-microsoft-com:vml" xmlns:wp14="http://schemas.microsoft.com/office/word/2010/wordprocessingDrawing" xmlns:wp="http://schemas.openxmlformats.org/drawingml/2006/wordprocessingDrawing" xmlns:w10="urn:schemas-microsoft-com:office:word" xmlns:w="http://schemas.openxmlformats.org/wordprocessingml/2006/main" xmlns:w14="http://schemas.microsoft.com/office/word/2010/wordml" xmlns:w15="http://schemas.microsoft.com/office/word/2012/wordml" xmlns:w16cex="http://schemas.microsoft.com/office/word/2018/wordml/cex" xmlns:w16cid="http://schemas.microsoft.com/office/word/2016/wordml/cid" xmlns:w16="http://schemas.microsoft.com/office/word/2018/wordml" xmlns:w16du="http://schemas.microsoft.com/office/word/2023/wordml/word16du" xmlns:w16sdtdh="http://schemas.microsoft.com/office/word/2020/wordml/sdtdatahash" xmlns:w16sdtfl="http://schemas.microsoft.com/office/word/2024/wordml/sdtformatlock" xmlns:w16se="http://schemas.microsoft.com/office/word/2015/wordml/symex" xmlns:wpg="http://schemas.microsoft.com/office/word/2010/wordprocessingGroup" xmlns:wpi="http://schemas.microsoft.com/office/word/2010/wordprocessingInk" xmlns:wne="http://schemas.microsoft.com/office/word/2006/wordml" xmlns:wps="http://schemas.microsoft.com/office/word/2010/wordprocessingShape" mc:Ignorable="w14 w15 w16se w16cid w16 w16cex w16sdtdh w16sdtfl w16du wp14">
   <w:body>
     <w:p>
       <w:pPr>
@@ -1718,15 +1718,7 @@
       </w:r>
       <w:proofErr w:type="spellEnd"/>
       <w:r>
-        <w:t xml:space="preserve">, </w:t>
-      </w:r>
-      <w:proofErr w:type="spellStart"/>
-      <w:r>
-        <w:t>Jarne</w:t>
-      </w:r>
-      <w:proofErr w:type="spellEnd"/>
-      <w:r>
-        <w:t>, Silke</w:t>
+        <w:t>, Jarne, Silke</w:t>
       </w:r>
     </w:p>
     <w:p/>
@@ -2053,7 +2045,19 @@
         <w:t>Duration meeting:</w:t>
       </w:r>
       <w:r>
-        <w:t xml:space="preserve"> 1 hour, 15:00-16:30</w:t>
+        <w:t xml:space="preserve"> 1</w:t>
+      </w:r>
+      <w:r>
+        <w:t xml:space="preserve">.5 </w:t>
+      </w:r>
+      <w:r>
+        <w:t>hour</w:t>
+      </w:r>
+      <w:r>
+        <w:t>s</w:t>
+      </w:r>
+      <w:r>
+        <w:t>, 15:00-16:30</w:t>
       </w:r>
     </w:p>
     <w:p/>
@@ -2194,15 +2198,81 @@
       </w:r>
       <w:proofErr w:type="spellEnd"/>
       <w:r>
-        <w:t xml:space="preserve">, </w:t>
+        <w:t xml:space="preserve">, Jarne, </w:t>
       </w:r>
       <w:proofErr w:type="spellStart"/>
       <w:r>
-        <w:t>Jarne</w:t>
+        <w:t>Annefleur</w:t>
       </w:r>
       <w:proofErr w:type="spellEnd"/>
       <w:r>
-        <w:t xml:space="preserve">, </w:t>
+        <w:t xml:space="preserve"> </w:t>
+      </w:r>
+    </w:p>
+    <w:p/>
+    <w:p>
+      <w:r>
+        <w:t>Absence (names):</w:t>
+      </w:r>
+      <w:r>
+        <w:t xml:space="preserve"> Silke</w:t>
+      </w:r>
+    </w:p>
+    <w:p/>
+    <w:p>
+      <w:pPr>
+        <w:rPr>
+          <w:u w:val="single"/>
+        </w:rPr>
+      </w:pPr>
+      <w:r>
+        <w:rPr>
+          <w:u w:val="single"/>
+        </w:rPr>
+        <w:t>Division of tasks</w:t>
+      </w:r>
+    </w:p>
+    <w:p/>
+    <w:p>
+      <w:r>
+        <w:t>Group leader (name</w:t>
+      </w:r>
+      <w:r>
+        <w:t xml:space="preserve">): Cecilia </w:t>
+      </w:r>
+    </w:p>
+    <w:p/>
+    <w:p>
+      <w:r>
+        <w:t>Secretary (name):</w:t>
+      </w:r>
+      <w:r>
+        <w:t xml:space="preserve"> </w:t>
+      </w:r>
+    </w:p>
+    <w:p/>
+    <w:p>
+      <w:pPr>
+        <w:rPr>
+          <w:u w:val="single"/>
+        </w:rPr>
+      </w:pPr>
+      <w:r>
+        <w:rPr>
+          <w:u w:val="single"/>
+        </w:rPr>
+        <w:t>Brainstorm</w:t>
+      </w:r>
+    </w:p>
+    <w:p>
+      <w:r>
+        <w:t>What has been discussed?</w:t>
+      </w:r>
+    </w:p>
+    <w:p/>
+    <w:p>
+      <w:r>
+        <w:t xml:space="preserve">Bart and Cecilia made some changes for script. </w:t>
       </w:r>
       <w:proofErr w:type="spellStart"/>
       <w:r>
@@ -2210,104 +2280,22 @@
       </w:r>
       <w:proofErr w:type="spellEnd"/>
       <w:r>
-        <w:t xml:space="preserve"> </w:t>
-      </w:r>
-    </w:p>
-    <w:p/>
-    <w:p>
-      <w:r>
-        <w:t>Absence (names):</w:t>
-      </w:r>
-      <w:r>
-        <w:t xml:space="preserve"> Silke</w:t>
-      </w:r>
-    </w:p>
-    <w:p/>
-    <w:p>
-      <w:pPr>
-        <w:rPr>
-          <w:u w:val="single"/>
-        </w:rPr>
-      </w:pPr>
-      <w:r>
-        <w:rPr>
-          <w:u w:val="single"/>
-        </w:rPr>
-        <w:t>Division of tasks</w:t>
-      </w:r>
-    </w:p>
-    <w:p/>
-    <w:p>
-      <w:r>
-        <w:t>Group leader (name</w:t>
-      </w:r>
-      <w:r>
-        <w:t xml:space="preserve">): Cecilia </w:t>
-      </w:r>
-    </w:p>
-    <w:p/>
-    <w:p>
-      <w:r>
-        <w:t>Secretary (name):</w:t>
-      </w:r>
-      <w:r>
-        <w:t xml:space="preserve"> </w:t>
-      </w:r>
-    </w:p>
-    <w:p/>
-    <w:p>
-      <w:pPr>
-        <w:rPr>
-          <w:u w:val="single"/>
-        </w:rPr>
-      </w:pPr>
-      <w:r>
-        <w:rPr>
-          <w:u w:val="single"/>
-        </w:rPr>
-        <w:t>Brainstorm</w:t>
-      </w:r>
-    </w:p>
-    <w:p>
-      <w:r>
-        <w:t>What has been discussed?</w:t>
-      </w:r>
-    </w:p>
-    <w:p/>
-    <w:p>
-      <w:r>
-        <w:t xml:space="preserve">Bart and Cecilia made some changes for script. </w:t>
+        <w:t xml:space="preserve">, Jarne and </w:t>
       </w:r>
       <w:proofErr w:type="spellStart"/>
       <w:r>
-        <w:t>Annefleur</w:t>
+        <w:t>Sabya</w:t>
       </w:r>
       <w:proofErr w:type="spellEnd"/>
       <w:r>
-        <w:t xml:space="preserve">, </w:t>
+        <w:t xml:space="preserve"> worked on the presentation slides for the video. We recorded Bart in the </w:t>
       </w:r>
       <w:proofErr w:type="spellStart"/>
       <w:r>
-        <w:t>Jarne</w:t>
+        <w:t>videoroom</w:t>
       </w:r>
       <w:proofErr w:type="spellEnd"/>
       <w:r>
-        <w:t xml:space="preserve"> and </w:t>
-      </w:r>
-      <w:proofErr w:type="spellStart"/>
-      <w:r>
-        <w:t>Sabya</w:t>
-      </w:r>
-      <w:proofErr w:type="spellEnd"/>
-      <w:r>
-        <w:t xml:space="preserve"> worked on the presentation slides for the video. We recorded Bart in the </w:t>
-      </w:r>
-      <w:proofErr w:type="spellStart"/>
-      <w:r>
-        <w:t>videoroom</w:t>
-      </w:r>
-      <w:proofErr w:type="spellEnd"/>
-      <w:r>
         <w:t xml:space="preserve"> where he read the script. </w:t>
       </w:r>
     </w:p>
@@ -2320,23 +2308,12 @@
     <w:p/>
     <w:p>
       <w:r>
-        <w:t xml:space="preserve">We divided the tasks for editing the video. Bart and </w:t>
-      </w:r>
-      <w:proofErr w:type="spellStart"/>
-      <w:r>
-        <w:t>Jarne</w:t>
-      </w:r>
-      <w:proofErr w:type="spellEnd"/>
-      <w:r>
-        <w:t xml:space="preserve"> will edit the video and tomorrow they will show the results. </w:t>
-      </w:r>
-    </w:p>
-    <w:p/>
-    <w:p>
-      <w:r>
-        <w:t>Group meeting 12</w:t>
-      </w:r>
-    </w:p>
+        <w:t xml:space="preserve">We divided the tasks for editing the video. Bart and Jarne will edit the video and tomorrow they will show the results. </w:t>
+      </w:r>
+    </w:p>
+    <w:p/>
+    <w:p/>
+    <w:p/>
     <w:sectPr>
       <w:headerReference w:type="default" r:id="rId9"/>
       <w:footerReference w:type="default" r:id="rId10"/>
@@ -2352,7 +2329,7 @@
 </file>
 
 <file path=word/endnotes.xml><?xml version="1.0" encoding="utf-8"?>
-<w:endnotes xmlns:wpc="http://schemas.microsoft.com/office/word/2010/wordprocessingCanvas" xmlns:cx="http://schemas.microsoft.com/office/drawing/2014/chartex" xmlns:cx1="http://schemas.microsoft.com/office/drawing/2015/9/8/chartex" xmlns:cx2="http://schemas.microsoft.com/office/drawing/2015/10/21/chartex" xmlns:cx3="http://schemas.microsoft.com/office/drawing/2016/5/9/chartex" xmlns:cx4="http://schemas.microsoft.com/office/drawing/2016/5/10/chartex" xmlns:cx5="http://schemas.microsoft.com/office/drawing/2016/5/11/chartex" xmlns:cx6="http://schemas.microsoft.com/office/drawing/2016/5/12/chartex" xmlns:cx7="http://schemas.microsoft.com/office/drawing/2016/5/13/chartex" xmlns:cx8="http://schemas.microsoft.com/office/drawing/2016/5/14/chartex" xmlns:mc="http://schemas.openxmlformats.org/markup-compatibility/2006" xmlns:aink="http://schemas.microsoft.com/office/drawing/2016/ink" xmlns:am3d="http://schemas.microsoft.com/office/drawing/2017/model3d" xmlns:o="urn:schemas-microsoft-com:office:office" xmlns:oel="http://schemas.microsoft.com/office/2019/extlst" xmlns:r="http://schemas.openxmlformats.org/officeDocument/2006/relationships" xmlns:m="http://schemas.openxmlformats.org/officeDocument/2006/math" xmlns:v="urn:schemas-microsoft-com:vml" xmlns:wp14="http://schemas.microsoft.com/office/word/2010/wordprocessingDrawing" xmlns:wp="http://schemas.openxmlformats.org/drawingml/2006/wordprocessingDrawing" xmlns:w10="urn:schemas-microsoft-com:office:word" xmlns:w="http://schemas.openxmlformats.org/wordprocessingml/2006/main" xmlns:w14="http://schemas.microsoft.com/office/word/2010/wordml" xmlns:w15="http://schemas.microsoft.com/office/word/2012/wordml" xmlns:w16cex="http://schemas.microsoft.com/office/word/2018/wordml/cex" xmlns:w16cid="http://schemas.microsoft.com/office/word/2016/wordml/cid" xmlns:w16="http://schemas.microsoft.com/office/word/2018/wordml" xmlns:w16du="http://schemas.microsoft.com/office/word/2023/wordml/word16du" xmlns:w16sdtdh="http://schemas.microsoft.com/office/word/2020/wordml/sdtdatahash" xmlns:w16se="http://schemas.microsoft.com/office/word/2015/wordml/symex" xmlns:wpg="http://schemas.microsoft.com/office/word/2010/wordprocessingGroup" xmlns:wpi="http://schemas.microsoft.com/office/word/2010/wordprocessingInk" xmlns:wne="http://schemas.microsoft.com/office/word/2006/wordml" xmlns:wps="http://schemas.microsoft.com/office/word/2010/wordprocessingShape" mc:Ignorable="w14 w15 w16se w16cid w16 w16cex w16sdtdh w16du wp14">
+<w:endnotes xmlns:wpc="http://schemas.microsoft.com/office/word/2010/wordprocessingCanvas" xmlns:cx="http://schemas.microsoft.com/office/drawing/2014/chartex" xmlns:cx1="http://schemas.microsoft.com/office/drawing/2015/9/8/chartex" xmlns:cx2="http://schemas.microsoft.com/office/drawing/2015/10/21/chartex" xmlns:cx3="http://schemas.microsoft.com/office/drawing/2016/5/9/chartex" xmlns:cx4="http://schemas.microsoft.com/office/drawing/2016/5/10/chartex" xmlns:cx5="http://schemas.microsoft.com/office/drawing/2016/5/11/chartex" xmlns:cx6="http://schemas.microsoft.com/office/drawing/2016/5/12/chartex" xmlns:cx7="http://schemas.microsoft.com/office/drawing/2016/5/13/chartex" xmlns:cx8="http://schemas.microsoft.com/office/drawing/2016/5/14/chartex" xmlns:mc="http://schemas.openxmlformats.org/markup-compatibility/2006" xmlns:aink="http://schemas.microsoft.com/office/drawing/2016/ink" xmlns:am3d="http://schemas.microsoft.com/office/drawing/2017/model3d" xmlns:o="urn:schemas-microsoft-com:office:office" xmlns:oel="http://schemas.microsoft.com/office/2019/extlst" xmlns:r="http://schemas.openxmlformats.org/officeDocument/2006/relationships" xmlns:m="http://schemas.openxmlformats.org/officeDocument/2006/math" xmlns:v="urn:schemas-microsoft-com:vml" xmlns:wp14="http://schemas.microsoft.com/office/word/2010/wordprocessingDrawing" xmlns:wp="http://schemas.openxmlformats.org/drawingml/2006/wordprocessingDrawing" xmlns:w10="urn:schemas-microsoft-com:office:word" xmlns:w="http://schemas.openxmlformats.org/wordprocessingml/2006/main" xmlns:w14="http://schemas.microsoft.com/office/word/2010/wordml" xmlns:w15="http://schemas.microsoft.com/office/word/2012/wordml" xmlns:w16cex="http://schemas.microsoft.com/office/word/2018/wordml/cex" xmlns:w16cid="http://schemas.microsoft.com/office/word/2016/wordml/cid" xmlns:w16="http://schemas.microsoft.com/office/word/2018/wordml" xmlns:w16du="http://schemas.microsoft.com/office/word/2023/wordml/word16du" xmlns:w16sdtdh="http://schemas.microsoft.com/office/word/2020/wordml/sdtdatahash" xmlns:w16sdtfl="http://schemas.microsoft.com/office/word/2024/wordml/sdtformatlock" xmlns:w16se="http://schemas.microsoft.com/office/word/2015/wordml/symex" xmlns:wpg="http://schemas.microsoft.com/office/word/2010/wordprocessingGroup" xmlns:wpi="http://schemas.microsoft.com/office/word/2010/wordprocessingInk" xmlns:wne="http://schemas.microsoft.com/office/word/2006/wordml" xmlns:wps="http://schemas.microsoft.com/office/word/2010/wordprocessingShape" mc:Ignorable="w14 w15 w16se w16cid w16 w16cex w16sdtdh w16sdtfl w16du wp14">
   <w:endnote w:type="separator" w:id="-1">
     <w:p>
       <w:pPr>
@@ -2377,7 +2354,7 @@
 </file>
 
 <file path=word/footer1.xml><?xml version="1.0" encoding="utf-8"?>
-<w:ftr xmlns:wpc="http://schemas.microsoft.com/office/word/2010/wordprocessingCanvas" xmlns:cx="http://schemas.microsoft.com/office/drawing/2014/chartex" xmlns:cx1="http://schemas.microsoft.com/office/drawing/2015/9/8/chartex" xmlns:cx2="http://schemas.microsoft.com/office/drawing/2015/10/21/chartex" xmlns:cx3="http://schemas.microsoft.com/office/drawing/2016/5/9/chartex" xmlns:cx4="http://schemas.microsoft.com/office/drawing/2016/5/10/chartex" xmlns:cx5="http://schemas.microsoft.com/office/drawing/2016/5/11/chartex" xmlns:cx6="http://schemas.microsoft.com/office/drawing/2016/5/12/chartex" xmlns:cx7="http://schemas.microsoft.com/office/drawing/2016/5/13/chartex" xmlns:cx8="http://schemas.microsoft.com/office/drawing/2016/5/14/chartex" xmlns:mc="http://schemas.openxmlformats.org/markup-compatibility/2006" xmlns:aink="http://schemas.microsoft.com/office/drawing/2016/ink" xmlns:am3d="http://schemas.microsoft.com/office/drawing/2017/model3d" xmlns:o="urn:schemas-microsoft-com:office:office" xmlns:oel="http://schemas.microsoft.com/office/2019/extlst" xmlns:r="http://schemas.openxmlformats.org/officeDocument/2006/relationships" xmlns:m="http://schemas.openxmlformats.org/officeDocument/2006/math" xmlns:v="urn:schemas-microsoft-com:vml" xmlns:wp14="http://schemas.microsoft.com/office/word/2010/wordprocessingDrawing" xmlns:wp="http://schemas.openxmlformats.org/drawingml/2006/wordprocessingDrawing" xmlns:w10="urn:schemas-microsoft-com:office:word" xmlns:w="http://schemas.openxmlformats.org/wordprocessingml/2006/main" xmlns:w14="http://schemas.microsoft.com/office/word/2010/wordml" xmlns:w15="http://schemas.microsoft.com/office/word/2012/wordml" xmlns:w16cex="http://schemas.microsoft.com/office/word/2018/wordml/cex" xmlns:w16cid="http://schemas.microsoft.com/office/word/2016/wordml/cid" xmlns:w16="http://schemas.microsoft.com/office/word/2018/wordml" xmlns:w16du="http://schemas.microsoft.com/office/word/2023/wordml/word16du" xmlns:w16sdtdh="http://schemas.microsoft.com/office/word/2020/wordml/sdtdatahash" xmlns:w16se="http://schemas.microsoft.com/office/word/2015/wordml/symex" xmlns:wpg="http://schemas.microsoft.com/office/word/2010/wordprocessingGroup" xmlns:wpi="http://schemas.microsoft.com/office/word/2010/wordprocessingInk" xmlns:wne="http://schemas.microsoft.com/office/word/2006/wordml" xmlns:wps="http://schemas.microsoft.com/office/word/2010/wordprocessingShape" mc:Ignorable="w14 w15 w16se w16cid w16 w16cex w16sdtdh w16du wp14">
+<w:ftr xmlns:wpc="http://schemas.microsoft.com/office/word/2010/wordprocessingCanvas" xmlns:cx="http://schemas.microsoft.com/office/drawing/2014/chartex" xmlns:cx1="http://schemas.microsoft.com/office/drawing/2015/9/8/chartex" xmlns:cx2="http://schemas.microsoft.com/office/drawing/2015/10/21/chartex" xmlns:cx3="http://schemas.microsoft.com/office/drawing/2016/5/9/chartex" xmlns:cx4="http://schemas.microsoft.com/office/drawing/2016/5/10/chartex" xmlns:cx5="http://schemas.microsoft.com/office/drawing/2016/5/11/chartex" xmlns:cx6="http://schemas.microsoft.com/office/drawing/2016/5/12/chartex" xmlns:cx7="http://schemas.microsoft.com/office/drawing/2016/5/13/chartex" xmlns:cx8="http://schemas.microsoft.com/office/drawing/2016/5/14/chartex" xmlns:mc="http://schemas.openxmlformats.org/markup-compatibility/2006" xmlns:aink="http://schemas.microsoft.com/office/drawing/2016/ink" xmlns:am3d="http://schemas.microsoft.com/office/drawing/2017/model3d" xmlns:o="urn:schemas-microsoft-com:office:office" xmlns:oel="http://schemas.microsoft.com/office/2019/extlst" xmlns:r="http://schemas.openxmlformats.org/officeDocument/2006/relationships" xmlns:m="http://schemas.openxmlformats.org/officeDocument/2006/math" xmlns:v="urn:schemas-microsoft-com:vml" xmlns:wp14="http://schemas.microsoft.com/office/word/2010/wordprocessingDrawing" xmlns:wp="http://schemas.openxmlformats.org/drawingml/2006/wordprocessingDrawing" xmlns:w10="urn:schemas-microsoft-com:office:word" xmlns:w="http://schemas.openxmlformats.org/wordprocessingml/2006/main" xmlns:w14="http://schemas.microsoft.com/office/word/2010/wordml" xmlns:w15="http://schemas.microsoft.com/office/word/2012/wordml" xmlns:w16cex="http://schemas.microsoft.com/office/word/2018/wordml/cex" xmlns:w16cid="http://schemas.microsoft.com/office/word/2016/wordml/cid" xmlns:w16="http://schemas.microsoft.com/office/word/2018/wordml" xmlns:w16du="http://schemas.microsoft.com/office/word/2023/wordml/word16du" xmlns:w16sdtdh="http://schemas.microsoft.com/office/word/2020/wordml/sdtdatahash" xmlns:w16sdtfl="http://schemas.microsoft.com/office/word/2024/wordml/sdtformatlock" xmlns:w16se="http://schemas.microsoft.com/office/word/2015/wordml/symex" xmlns:wpg="http://schemas.microsoft.com/office/word/2010/wordprocessingGroup" xmlns:wpi="http://schemas.microsoft.com/office/word/2010/wordprocessingInk" xmlns:wne="http://schemas.microsoft.com/office/word/2006/wordml" xmlns:wps="http://schemas.microsoft.com/office/word/2010/wordprocessingShape" mc:Ignorable="w14 w15 w16se w16cid w16 w16cex w16sdtdh w16sdtfl w16du wp14">
   <w:p>
     <w:pPr>
       <w:pStyle w:val="Voettekst"/>
@@ -2460,7 +2437,7 @@
             </wp:anchor>
           </w:drawing>
         </mc:Choice>
-        <mc:Fallback xmlns:w16sdtfl="http://schemas.microsoft.com/office/word/2024/wordml/sdtformatlock">
+        <mc:Fallback>
           <w:pict>
             <v:rect w14:anchorId="5B8AC4ED" id="Rectangle 70" o:spid="_x0000_s1026" style="position:absolute;margin-left:-70.9pt;margin-top:-8.95pt;width:21pt;height:32.95pt;z-index:-251663360;visibility:visible;mso-wrap-style:square;mso-width-percent:0;mso-height-percent:0;mso-wrap-distance-left:2.88pt;mso-wrap-distance-top:2.88pt;mso-wrap-distance-right:2.88pt;mso-wrap-distance-bottom:2.88pt;mso-position-horizontal:absolute;mso-position-horizontal-relative:text;mso-position-vertical:absolute;mso-position-vertical-relative:text;mso-width-percent:0;mso-height-percent:0;mso-width-relative:page;mso-height-relative:page;v-text-anchor:top" o:gfxdata="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" fillcolor="#f39425" stroked="f">
               <v:textbox inset="2.88pt,2.88pt,2.88pt,2.88pt"/>
@@ -2541,7 +2518,7 @@
             </wp:anchor>
           </w:drawing>
         </mc:Choice>
-        <mc:Fallback xmlns:w16sdtfl="http://schemas.microsoft.com/office/word/2024/wordml/sdtformatlock">
+        <mc:Fallback>
           <w:pict>
             <v:rect w14:anchorId="13166C87" id="Rectangle 2" o:spid="_x0000_s1026" style="position:absolute;margin-left:-50.05pt;margin-top:-9.05pt;width:574.1pt;height:32.95pt;z-index:-251646976;visibility:visible;mso-wrap-style:square;mso-wrap-distance-left:9pt;mso-wrap-distance-top:0;mso-wrap-distance-right:9pt;mso-wrap-distance-bottom:0;mso-position-horizontal:absolute;mso-position-horizontal-relative:text;mso-position-vertical:absolute;mso-position-vertical-relative:text;v-text-anchor:middle" o:gfxdata="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" fillcolor="#001a3d [3213]" stroked="f" strokeweight="2pt"/>
           </w:pict>
@@ -2628,7 +2605,7 @@
             </wp:anchor>
           </w:drawing>
         </mc:Choice>
-        <mc:Fallback xmlns:w16sdtfl="http://schemas.microsoft.com/office/word/2024/wordml/sdtformatlock">
+        <mc:Fallback>
           <w:pict>
             <v:shapetype w14:anchorId="0A7CAA83" id="_x0000_t32" coordsize="21600,21600" o:spt="32" o:oned="t" path="m,l21600,21600e" filled="f">
               <v:path arrowok="t" fillok="f" o:connecttype="none"/>
@@ -2809,7 +2786,7 @@
 </file>
 
 <file path=word/footer2.xml><?xml version="1.0" encoding="utf-8"?>
-<w:ftr xmlns:wpc="http://schemas.microsoft.com/office/word/2010/wordprocessingCanvas" xmlns:cx="http://schemas.microsoft.com/office/drawing/2014/chartex" xmlns:cx1="http://schemas.microsoft.com/office/drawing/2015/9/8/chartex" xmlns:cx2="http://schemas.microsoft.com/office/drawing/2015/10/21/chartex" xmlns:cx3="http://schemas.microsoft.com/office/drawing/2016/5/9/chartex" xmlns:cx4="http://schemas.microsoft.com/office/drawing/2016/5/10/chartex" xmlns:cx5="http://schemas.microsoft.com/office/drawing/2016/5/11/chartex" xmlns:cx6="http://schemas.microsoft.com/office/drawing/2016/5/12/chartex" xmlns:cx7="http://schemas.microsoft.com/office/drawing/2016/5/13/chartex" xmlns:cx8="http://schemas.microsoft.com/office/drawing/2016/5/14/chartex" xmlns:mc="http://schemas.openxmlformats.org/markup-compatibility/2006" xmlns:aink="http://schemas.microsoft.com/office/drawing/2016/ink" xmlns:am3d="http://schemas.microsoft.com/office/drawing/2017/model3d" xmlns:o="urn:schemas-microsoft-com:office:office" xmlns:oel="http://schemas.microsoft.com/office/2019/extlst" xmlns:r="http://schemas.openxmlformats.org/officeDocument/2006/relationships" xmlns:m="http://schemas.openxmlformats.org/officeDocument/2006/math" xmlns:v="urn:schemas-microsoft-com:vml" xmlns:wp14="http://schemas.microsoft.com/office/word/2010/wordprocessingDrawing" xmlns:wp="http://schemas.openxmlformats.org/drawingml/2006/wordprocessingDrawing" xmlns:w10="urn:schemas-microsoft-com:office:word" xmlns:w="http://schemas.openxmlformats.org/wordprocessingml/2006/main" xmlns:w14="http://schemas.microsoft.com/office/word/2010/wordml" xmlns:w15="http://schemas.microsoft.com/office/word/2012/wordml" xmlns:w16cex="http://schemas.microsoft.com/office/word/2018/wordml/cex" xmlns:w16cid="http://schemas.microsoft.com/office/word/2016/wordml/cid" xmlns:w16="http://schemas.microsoft.com/office/word/2018/wordml" xmlns:w16du="http://schemas.microsoft.com/office/word/2023/wordml/word16du" xmlns:w16sdtdh="http://schemas.microsoft.com/office/word/2020/wordml/sdtdatahash" xmlns:w16se="http://schemas.microsoft.com/office/word/2015/wordml/symex" xmlns:wpg="http://schemas.microsoft.com/office/word/2010/wordprocessingGroup" xmlns:wpi="http://schemas.microsoft.com/office/word/2010/wordprocessingInk" xmlns:wne="http://schemas.microsoft.com/office/word/2006/wordml" xmlns:wps="http://schemas.microsoft.com/office/word/2010/wordprocessingShape" mc:Ignorable="w14 w15 w16se w16cid w16 w16cex w16sdtdh w16du wp14">
+<w:ftr xmlns:wpc="http://schemas.microsoft.com/office/word/2010/wordprocessingCanvas" xmlns:cx="http://schemas.microsoft.com/office/drawing/2014/chartex" xmlns:cx1="http://schemas.microsoft.com/office/drawing/2015/9/8/chartex" xmlns:cx2="http://schemas.microsoft.com/office/drawing/2015/10/21/chartex" xmlns:cx3="http://schemas.microsoft.com/office/drawing/2016/5/9/chartex" xmlns:cx4="http://schemas.microsoft.com/office/drawing/2016/5/10/chartex" xmlns:cx5="http://schemas.microsoft.com/office/drawing/2016/5/11/chartex" xmlns:cx6="http://schemas.microsoft.com/office/drawing/2016/5/12/chartex" xmlns:cx7="http://schemas.microsoft.com/office/drawing/2016/5/13/chartex" xmlns:cx8="http://schemas.microsoft.com/office/drawing/2016/5/14/chartex" xmlns:mc="http://schemas.openxmlformats.org/markup-compatibility/2006" xmlns:aink="http://schemas.microsoft.com/office/drawing/2016/ink" xmlns:am3d="http://schemas.microsoft.com/office/drawing/2017/model3d" xmlns:o="urn:schemas-microsoft-com:office:office" xmlns:oel="http://schemas.microsoft.com/office/2019/extlst" xmlns:r="http://schemas.openxmlformats.org/officeDocument/2006/relationships" xmlns:m="http://schemas.openxmlformats.org/officeDocument/2006/math" xmlns:v="urn:schemas-microsoft-com:vml" xmlns:wp14="http://schemas.microsoft.com/office/word/2010/wordprocessingDrawing" xmlns:wp="http://schemas.openxmlformats.org/drawingml/2006/wordprocessingDrawing" xmlns:w10="urn:schemas-microsoft-com:office:word" xmlns:w="http://schemas.openxmlformats.org/wordprocessingml/2006/main" xmlns:w14="http://schemas.microsoft.com/office/word/2010/wordml" xmlns:w15="http://schemas.microsoft.com/office/word/2012/wordml" xmlns:w16cex="http://schemas.microsoft.com/office/word/2018/wordml/cex" xmlns:w16cid="http://schemas.microsoft.com/office/word/2016/wordml/cid" xmlns:w16="http://schemas.microsoft.com/office/word/2018/wordml" xmlns:w16du="http://schemas.microsoft.com/office/word/2023/wordml/word16du" xmlns:w16sdtdh="http://schemas.microsoft.com/office/word/2020/wordml/sdtdatahash" xmlns:w16sdtfl="http://schemas.microsoft.com/office/word/2024/wordml/sdtformatlock" xmlns:w16se="http://schemas.microsoft.com/office/word/2015/wordml/symex" xmlns:wpg="http://schemas.microsoft.com/office/word/2010/wordprocessingGroup" xmlns:wpi="http://schemas.microsoft.com/office/word/2010/wordprocessingInk" xmlns:wne="http://schemas.microsoft.com/office/word/2006/wordml" xmlns:wps="http://schemas.microsoft.com/office/word/2010/wordprocessingShape" mc:Ignorable="w14 w15 w16se w16cid w16 w16cex w16sdtdh w16sdtfl w16du wp14">
   <w:p>
     <w:pPr>
       <w:rPr>
@@ -2957,7 +2934,7 @@
             </wp:anchor>
           </w:drawing>
         </mc:Choice>
-        <mc:Fallback xmlns:w16sdtfl="http://schemas.microsoft.com/office/word/2024/wordml/sdtformatlock">
+        <mc:Fallback>
           <w:pict>
             <v:shapetype w14:anchorId="167092A1" id="_x0000_t202" coordsize="21600,21600" o:spt="202" path="m,l,21600r21600,l21600,xe">
               <v:stroke joinstyle="miter"/>
@@ -3140,7 +3117,7 @@
             </wp:anchor>
           </w:drawing>
         </mc:Choice>
-        <mc:Fallback xmlns:w16sdtfl="http://schemas.microsoft.com/office/word/2024/wordml/sdtformatlock">
+        <mc:Fallback>
           <w:pict>
             <v:shape w14:anchorId="15BB0DCC" id="Text Box 64" o:spid="_x0000_s1028" type="#_x0000_t202" style="position:absolute;margin-left:-3.1pt;margin-top:-81.8pt;width:478.5pt;height:42.4pt;z-index:-251658752;visibility:visible;mso-wrap-style:square;mso-width-percent:0;mso-height-percent:0;mso-wrap-distance-left:2.88pt;mso-wrap-distance-top:2.88pt;mso-wrap-distance-right:2.88pt;mso-wrap-distance-bottom:2.88pt;mso-position-horizontal:absolute;mso-position-horizontal-relative:text;mso-position-vertical:absolute;mso-position-vertical-relative:text;mso-width-percent:0;mso-height-percent:0;mso-width-relative:page;mso-height-relative:page;v-text-anchor:top" o:gfxdata="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" filled="f" fillcolor="#e7f4fb" stroked="f" strokecolor="#e85113" insetpen="t">
               <v:textbox inset="2.88pt,2.88pt,2.88pt,2.88pt">
@@ -3276,7 +3253,7 @@
             </wp:anchor>
           </w:drawing>
         </mc:Choice>
-        <mc:Fallback xmlns:w16sdtfl="http://schemas.microsoft.com/office/word/2024/wordml/sdtformatlock">
+        <mc:Fallback>
           <w:pict>
             <v:rect w14:anchorId="0A2FA86A" id="Rectangle 67" o:spid="_x0000_s1026" style="position:absolute;margin-left:-70.9pt;margin-top:-148.85pt;width:34pt;height:127.35pt;z-index:-251655680;visibility:visible;mso-wrap-style:square;mso-width-percent:0;mso-height-percent:0;mso-wrap-distance-left:2.88pt;mso-wrap-distance-top:2.88pt;mso-wrap-distance-right:2.88pt;mso-wrap-distance-bottom:2.88pt;mso-position-horizontal:absolute;mso-position-horizontal-relative:text;mso-position-vertical:absolute;mso-position-vertical-relative:text;mso-width-percent:0;mso-height-percent:0;mso-width-relative:page;mso-height-relative:page;v-text-anchor:top" o:gfxdata="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" fillcolor="#e85113" stroked="f" strokecolor="#e85113" insetpen="t">
               <v:shadow color="#c2e4f5"/>
@@ -3382,7 +3359,7 @@
             </wp:anchor>
           </w:drawing>
         </mc:Choice>
-        <mc:Fallback xmlns:w16sdtfl="http://schemas.microsoft.com/office/word/2024/wordml/sdtformatlock">
+        <mc:Fallback>
           <w:pict>
             <v:rect w14:anchorId="5FAE26D1" id="Rectangle 63" o:spid="_x0000_s1026" style="position:absolute;margin-left:-36.9pt;margin-top:-148.85pt;width:561.15pt;height:127.4pt;z-index:-251661824;visibility:visible;mso-wrap-style:square;mso-width-percent:0;mso-height-percent:0;mso-wrap-distance-left:2.88pt;mso-wrap-distance-top:2.88pt;mso-wrap-distance-right:2.88pt;mso-wrap-distance-bottom:2.88pt;mso-position-horizontal:absolute;mso-position-horizontal-relative:text;mso-position-vertical:absolute;mso-position-vertical-relative:text;mso-width-percent:0;mso-height-percent:0;mso-width-relative:page;mso-height-relative:page;v-text-anchor:top" o:gfxdata="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" fillcolor="#001a3d" stroked="f" strokecolor="#e85113" insetpen="t">
               <v:shadow color="#c2e4f5"/>
@@ -3476,7 +3453,7 @@
             </wp:anchor>
           </w:drawing>
         </mc:Choice>
-        <mc:Fallback xmlns:w16sdtfl="http://schemas.microsoft.com/office/word/2024/wordml/sdtformatlock">
+        <mc:Fallback>
           <w:pict>
             <v:shapetype w14:anchorId="0F5E3B78" id="_x0000_t32" coordsize="21600,21600" o:spt="32" o:oned="t" path="m,l21600,21600e" filled="f">
               <v:path arrowok="t" fillok="f" o:connecttype="none"/>
@@ -3607,7 +3584,7 @@
 </file>
 
 <file path=word/footnotes.xml><?xml version="1.0" encoding="utf-8"?>
-<w:footnotes xmlns:wpc="http://schemas.microsoft.com/office/word/2010/wordprocessingCanvas" xmlns:cx="http://schemas.microsoft.com/office/drawing/2014/chartex" xmlns:cx1="http://schemas.microsoft.com/office/drawing/2015/9/8/chartex" xmlns:cx2="http://schemas.microsoft.com/office/drawing/2015/10/21/chartex" xmlns:cx3="http://schemas.microsoft.com/office/drawing/2016/5/9/chartex" xmlns:cx4="http://schemas.microsoft.com/office/drawing/2016/5/10/chartex" xmlns:cx5="http://schemas.microsoft.com/office/drawing/2016/5/11/chartex" xmlns:cx6="http://schemas.microsoft.com/office/drawing/2016/5/12/chartex" xmlns:cx7="http://schemas.microsoft.com/office/drawing/2016/5/13/chartex" xmlns:cx8="http://schemas.microsoft.com/office/drawing/2016/5/14/chartex" xmlns:mc="http://schemas.openxmlformats.org/markup-compatibility/2006" xmlns:aink="http://schemas.microsoft.com/office/drawing/2016/ink" xmlns:am3d="http://schemas.microsoft.com/office/drawing/2017/model3d" xmlns:o="urn:schemas-microsoft-com:office:office" xmlns:oel="http://schemas.microsoft.com/office/2019/extlst" xmlns:r="http://schemas.openxmlformats.org/officeDocument/2006/relationships" xmlns:m="http://schemas.openxmlformats.org/officeDocument/2006/math" xmlns:v="urn:schemas-microsoft-com:vml" xmlns:wp14="http://schemas.microsoft.com/office/word/2010/wordprocessingDrawing" xmlns:wp="http://schemas.openxmlformats.org/drawingml/2006/wordprocessingDrawing" xmlns:w10="urn:schemas-microsoft-com:office:word" xmlns:w="http://schemas.openxmlformats.org/wordprocessingml/2006/main" xmlns:w14="http://schemas.microsoft.com/office/word/2010/wordml" xmlns:w15="http://schemas.microsoft.com/office/word/2012/wordml" xmlns:w16cex="http://schemas.microsoft.com/office/word/2018/wordml/cex" xmlns:w16cid="http://schemas.microsoft.com/office/word/2016/wordml/cid" xmlns:w16="http://schemas.microsoft.com/office/word/2018/wordml" xmlns:w16du="http://schemas.microsoft.com/office/word/2023/wordml/word16du" xmlns:w16sdtdh="http://schemas.microsoft.com/office/word/2020/wordml/sdtdatahash" xmlns:w16se="http://schemas.microsoft.com/office/word/2015/wordml/symex" xmlns:wpg="http://schemas.microsoft.com/office/word/2010/wordprocessingGroup" xmlns:wpi="http://schemas.microsoft.com/office/word/2010/wordprocessingInk" xmlns:wne="http://schemas.microsoft.com/office/word/2006/wordml" xmlns:wps="http://schemas.microsoft.com/office/word/2010/wordprocessingShape" mc:Ignorable="w14 w15 w16se w16cid w16 w16cex w16sdtdh w16du wp14">
+<w:footnotes xmlns:wpc="http://schemas.microsoft.com/office/word/2010/wordprocessingCanvas" xmlns:cx="http://schemas.microsoft.com/office/drawing/2014/chartex" xmlns:cx1="http://schemas.microsoft.com/office/drawing/2015/9/8/chartex" xmlns:cx2="http://schemas.microsoft.com/office/drawing/2015/10/21/chartex" xmlns:cx3="http://schemas.microsoft.com/office/drawing/2016/5/9/chartex" xmlns:cx4="http://schemas.microsoft.com/office/drawing/2016/5/10/chartex" xmlns:cx5="http://schemas.microsoft.com/office/drawing/2016/5/11/chartex" xmlns:cx6="http://schemas.microsoft.com/office/drawing/2016/5/12/chartex" xmlns:cx7="http://schemas.microsoft.com/office/drawing/2016/5/13/chartex" xmlns:cx8="http://schemas.microsoft.com/office/drawing/2016/5/14/chartex" xmlns:mc="http://schemas.openxmlformats.org/markup-compatibility/2006" xmlns:aink="http://schemas.microsoft.com/office/drawing/2016/ink" xmlns:am3d="http://schemas.microsoft.com/office/drawing/2017/model3d" xmlns:o="urn:schemas-microsoft-com:office:office" xmlns:oel="http://schemas.microsoft.com/office/2019/extlst" xmlns:r="http://schemas.openxmlformats.org/officeDocument/2006/relationships" xmlns:m="http://schemas.openxmlformats.org/officeDocument/2006/math" xmlns:v="urn:schemas-microsoft-com:vml" xmlns:wp14="http://schemas.microsoft.com/office/word/2010/wordprocessingDrawing" xmlns:wp="http://schemas.openxmlformats.org/drawingml/2006/wordprocessingDrawing" xmlns:w10="urn:schemas-microsoft-com:office:word" xmlns:w="http://schemas.openxmlformats.org/wordprocessingml/2006/main" xmlns:w14="http://schemas.microsoft.com/office/word/2010/wordml" xmlns:w15="http://schemas.microsoft.com/office/word/2012/wordml" xmlns:w16cex="http://schemas.microsoft.com/office/word/2018/wordml/cex" xmlns:w16cid="http://schemas.microsoft.com/office/word/2016/wordml/cid" xmlns:w16="http://schemas.microsoft.com/office/word/2018/wordml" xmlns:w16du="http://schemas.microsoft.com/office/word/2023/wordml/word16du" xmlns:w16sdtdh="http://schemas.microsoft.com/office/word/2020/wordml/sdtdatahash" xmlns:w16sdtfl="http://schemas.microsoft.com/office/word/2024/wordml/sdtformatlock" xmlns:w16se="http://schemas.microsoft.com/office/word/2015/wordml/symex" xmlns:wpg="http://schemas.microsoft.com/office/word/2010/wordprocessingGroup" xmlns:wpi="http://schemas.microsoft.com/office/word/2010/wordprocessingInk" xmlns:wne="http://schemas.microsoft.com/office/word/2006/wordml" xmlns:wps="http://schemas.microsoft.com/office/word/2010/wordprocessingShape" mc:Ignorable="w14 w15 w16se w16cid w16 w16cex w16sdtdh w16sdtfl w16du wp14">
   <w:footnote w:type="separator" w:id="-1">
     <w:p>
       <w:pPr>
@@ -3632,7 +3609,7 @@
 </file>
 
 <file path=word/header1.xml><?xml version="1.0" encoding="utf-8"?>
-<w:hdr xmlns:wpc="http://schemas.microsoft.com/office/word/2010/wordprocessingCanvas" xmlns:cx="http://schemas.microsoft.com/office/drawing/2014/chartex" xmlns:cx1="http://schemas.microsoft.com/office/drawing/2015/9/8/chartex" xmlns:cx2="http://schemas.microsoft.com/office/drawing/2015/10/21/chartex" xmlns:cx3="http://schemas.microsoft.com/office/drawing/2016/5/9/chartex" xmlns:cx4="http://schemas.microsoft.com/office/drawing/2016/5/10/chartex" xmlns:cx5="http://schemas.microsoft.com/office/drawing/2016/5/11/chartex" xmlns:cx6="http://schemas.microsoft.com/office/drawing/2016/5/12/chartex" xmlns:cx7="http://schemas.microsoft.com/office/drawing/2016/5/13/chartex" xmlns:cx8="http://schemas.microsoft.com/office/drawing/2016/5/14/chartex" xmlns:mc="http://schemas.openxmlformats.org/markup-compatibility/2006" xmlns:aink="http://schemas.microsoft.com/office/drawing/2016/ink" xmlns:am3d="http://schemas.microsoft.com/office/drawing/2017/model3d" xmlns:o="urn:schemas-microsoft-com:office:office" xmlns:oel="http://schemas.microsoft.com/office/2019/extlst" xmlns:r="http://schemas.openxmlformats.org/officeDocument/2006/relationships" xmlns:m="http://schemas.openxmlformats.org/officeDocument/2006/math" xmlns:v="urn:schemas-microsoft-com:vml" xmlns:wp14="http://schemas.microsoft.com/office/word/2010/wordprocessingDrawing" xmlns:wp="http://schemas.openxmlformats.org/drawingml/2006/wordprocessingDrawing" xmlns:w10="urn:schemas-microsoft-com:office:word" xmlns:w="http://schemas.openxmlformats.org/wordprocessingml/2006/main" xmlns:w14="http://schemas.microsoft.com/office/word/2010/wordml" xmlns:w15="http://schemas.microsoft.com/office/word/2012/wordml" xmlns:w16cex="http://schemas.microsoft.com/office/word/2018/wordml/cex" xmlns:w16cid="http://schemas.microsoft.com/office/word/2016/wordml/cid" xmlns:w16="http://schemas.microsoft.com/office/word/2018/wordml" xmlns:w16du="http://schemas.microsoft.com/office/word/2023/wordml/word16du" xmlns:w16sdtdh="http://schemas.microsoft.com/office/word/2020/wordml/sdtdatahash" xmlns:w16se="http://schemas.microsoft.com/office/word/2015/wordml/symex" xmlns:wpg="http://schemas.microsoft.com/office/word/2010/wordprocessingGroup" xmlns:wpi="http://schemas.microsoft.com/office/word/2010/wordprocessingInk" xmlns:wne="http://schemas.microsoft.com/office/word/2006/wordml" xmlns:wps="http://schemas.microsoft.com/office/word/2010/wordprocessingShape" mc:Ignorable="w14 w15 w16se w16cid w16 w16cex w16sdtdh w16du wp14">
+<w:hdr xmlns:wpc="http://schemas.microsoft.com/office/word/2010/wordprocessingCanvas" xmlns:cx="http://schemas.microsoft.com/office/drawing/2014/chartex" xmlns:cx1="http://schemas.microsoft.com/office/drawing/2015/9/8/chartex" xmlns:cx2="http://schemas.microsoft.com/office/drawing/2015/10/21/chartex" xmlns:cx3="http://schemas.microsoft.com/office/drawing/2016/5/9/chartex" xmlns:cx4="http://schemas.microsoft.com/office/drawing/2016/5/10/chartex" xmlns:cx5="http://schemas.microsoft.com/office/drawing/2016/5/11/chartex" xmlns:cx6="http://schemas.microsoft.com/office/drawing/2016/5/12/chartex" xmlns:cx7="http://schemas.microsoft.com/office/drawing/2016/5/13/chartex" xmlns:cx8="http://schemas.microsoft.com/office/drawing/2016/5/14/chartex" xmlns:mc="http://schemas.openxmlformats.org/markup-compatibility/2006" xmlns:aink="http://schemas.microsoft.com/office/drawing/2016/ink" xmlns:am3d="http://schemas.microsoft.com/office/drawing/2017/model3d" xmlns:o="urn:schemas-microsoft-com:office:office" xmlns:oel="http://schemas.microsoft.com/office/2019/extlst" xmlns:r="http://schemas.openxmlformats.org/officeDocument/2006/relationships" xmlns:m="http://schemas.openxmlformats.org/officeDocument/2006/math" xmlns:v="urn:schemas-microsoft-com:vml" xmlns:wp14="http://schemas.microsoft.com/office/word/2010/wordprocessingDrawing" xmlns:wp="http://schemas.openxmlformats.org/drawingml/2006/wordprocessingDrawing" xmlns:w10="urn:schemas-microsoft-com:office:word" xmlns:w="http://schemas.openxmlformats.org/wordprocessingml/2006/main" xmlns:w14="http://schemas.microsoft.com/office/word/2010/wordml" xmlns:w15="http://schemas.microsoft.com/office/word/2012/wordml" xmlns:w16cex="http://schemas.microsoft.com/office/word/2018/wordml/cex" xmlns:w16cid="http://schemas.microsoft.com/office/word/2016/wordml/cid" xmlns:w16="http://schemas.microsoft.com/office/word/2018/wordml" xmlns:w16du="http://schemas.microsoft.com/office/word/2023/wordml/word16du" xmlns:w16sdtdh="http://schemas.microsoft.com/office/word/2020/wordml/sdtdatahash" xmlns:w16sdtfl="http://schemas.microsoft.com/office/word/2024/wordml/sdtformatlock" xmlns:w16se="http://schemas.microsoft.com/office/word/2015/wordml/symex" xmlns:wpg="http://schemas.microsoft.com/office/word/2010/wordprocessingGroup" xmlns:wpi="http://schemas.microsoft.com/office/word/2010/wordprocessingInk" xmlns:wne="http://schemas.microsoft.com/office/word/2006/wordml" xmlns:wps="http://schemas.microsoft.com/office/word/2010/wordprocessingShape" mc:Ignorable="w14 w15 w16se w16cid w16 w16cex w16sdtdh w16sdtfl w16du wp14">
   <w:p>
     <w:r>
       <w:rPr>
@@ -3800,7 +3777,7 @@
             </wp:anchor>
           </w:drawing>
         </mc:Choice>
-        <mc:Fallback xmlns:w16sdtfl="http://schemas.microsoft.com/office/word/2024/wordml/sdtformatlock">
+        <mc:Fallback>
           <w:pict>
             <v:shapetype w14:anchorId="11AA2EB2" id="_x0000_t202" coordsize="21600,21600" o:spt="202" path="m,l,21600r21600,l21600,xe">
               <v:stroke joinstyle="miter"/>
@@ -3925,7 +3902,7 @@
             </wp:anchor>
           </w:drawing>
         </mc:Choice>
-        <mc:Fallback xmlns:w16sdtfl="http://schemas.microsoft.com/office/word/2024/wordml/sdtformatlock">
+        <mc:Fallback>
           <w:pict>
             <v:shapetype w14:anchorId="065216AA" id="_x0000_t32" coordsize="21600,21600" o:spt="32" o:oned="t" path="m,l21600,21600e" filled="f">
               <v:path arrowok="t" fillok="f" o:connecttype="none"/>
@@ -4030,7 +4007,7 @@
             </wp:anchor>
           </w:drawing>
         </mc:Choice>
-        <mc:Fallback xmlns:w16sdtfl="http://schemas.microsoft.com/office/word/2024/wordml/sdtformatlock">
+        <mc:Fallback>
           <w:pict>
             <v:shape w14:anchorId="33593D5D" id="Straight Arrow Connector 51" o:spid="_x0000_s1026" type="#_x0000_t32" style="position:absolute;margin-left:492.05pt;margin-top:41pt;width:0;height:764.2pt;flip:y;z-index:-251663872;visibility:visible;mso-wrap-style:square;mso-width-percent:0;mso-height-percent:0;mso-wrap-distance-left:2.88pt;mso-wrap-distance-top:2.88pt;mso-wrap-distance-right:2.88pt;mso-wrap-distance-bottom:2.88pt;mso-position-horizontal:absolute;mso-position-horizontal-relative:text;mso-position-vertical:absolute;mso-position-vertical-relative:text;mso-width-percent:0;mso-height-percent:0;mso-width-relative:page;mso-height-relative:page" o:gfxdata="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" strokecolor="#001a3d">
               <v:shadow color="#c2e4f5"/>
@@ -4045,7 +4022,7 @@
 </file>
 
 <file path=word/header2.xml><?xml version="1.0" encoding="utf-8"?>
-<w:hdr xmlns:wpc="http://schemas.microsoft.com/office/word/2010/wordprocessingCanvas" xmlns:cx="http://schemas.microsoft.com/office/drawing/2014/chartex" xmlns:cx1="http://schemas.microsoft.com/office/drawing/2015/9/8/chartex" xmlns:cx2="http://schemas.microsoft.com/office/drawing/2015/10/21/chartex" xmlns:cx3="http://schemas.microsoft.com/office/drawing/2016/5/9/chartex" xmlns:cx4="http://schemas.microsoft.com/office/drawing/2016/5/10/chartex" xmlns:cx5="http://schemas.microsoft.com/office/drawing/2016/5/11/chartex" xmlns:cx6="http://schemas.microsoft.com/office/drawing/2016/5/12/chartex" xmlns:cx7="http://schemas.microsoft.com/office/drawing/2016/5/13/chartex" xmlns:cx8="http://schemas.microsoft.com/office/drawing/2016/5/14/chartex" xmlns:mc="http://schemas.openxmlformats.org/markup-compatibility/2006" xmlns:aink="http://schemas.microsoft.com/office/drawing/2016/ink" xmlns:am3d="http://schemas.microsoft.com/office/drawing/2017/model3d" xmlns:o="urn:schemas-microsoft-com:office:office" xmlns:oel="http://schemas.microsoft.com/office/2019/extlst" xmlns:r="http://schemas.openxmlformats.org/officeDocument/2006/relationships" xmlns:m="http://schemas.openxmlformats.org/officeDocument/2006/math" xmlns:v="urn:schemas-microsoft-com:vml" xmlns:wp14="http://schemas.microsoft.com/office/word/2010/wordprocessingDrawing" xmlns:wp="http://schemas.openxmlformats.org/drawingml/2006/wordprocessingDrawing" xmlns:w10="urn:schemas-microsoft-com:office:word" xmlns:w="http://schemas.openxmlformats.org/wordprocessingml/2006/main" xmlns:w14="http://schemas.microsoft.com/office/word/2010/wordml" xmlns:w15="http://schemas.microsoft.com/office/word/2012/wordml" xmlns:w16cex="http://schemas.microsoft.com/office/word/2018/wordml/cex" xmlns:w16cid="http://schemas.microsoft.com/office/word/2016/wordml/cid" xmlns:w16="http://schemas.microsoft.com/office/word/2018/wordml" xmlns:w16du="http://schemas.microsoft.com/office/word/2023/wordml/word16du" xmlns:w16sdtdh="http://schemas.microsoft.com/office/word/2020/wordml/sdtdatahash" xmlns:w16se="http://schemas.microsoft.com/office/word/2015/wordml/symex" xmlns:wpg="http://schemas.microsoft.com/office/word/2010/wordprocessingGroup" xmlns:wpi="http://schemas.microsoft.com/office/word/2010/wordprocessingInk" xmlns:wne="http://schemas.microsoft.com/office/word/2006/wordml" xmlns:wps="http://schemas.microsoft.com/office/word/2010/wordprocessingShape" mc:Ignorable="w14 w15 w16se w16cid w16 w16cex w16sdtdh w16du wp14">
+<w:hdr xmlns:wpc="http://schemas.microsoft.com/office/word/2010/wordprocessingCanvas" xmlns:cx="http://schemas.microsoft.com/office/drawing/2014/chartex" xmlns:cx1="http://schemas.microsoft.com/office/drawing/2015/9/8/chartex" xmlns:cx2="http://schemas.microsoft.com/office/drawing/2015/10/21/chartex" xmlns:cx3="http://schemas.microsoft.com/office/drawing/2016/5/9/chartex" xmlns:cx4="http://schemas.microsoft.com/office/drawing/2016/5/10/chartex" xmlns:cx5="http://schemas.microsoft.com/office/drawing/2016/5/11/chartex" xmlns:cx6="http://schemas.microsoft.com/office/drawing/2016/5/12/chartex" xmlns:cx7="http://schemas.microsoft.com/office/drawing/2016/5/13/chartex" xmlns:cx8="http://schemas.microsoft.com/office/drawing/2016/5/14/chartex" xmlns:mc="http://schemas.openxmlformats.org/markup-compatibility/2006" xmlns:aink="http://schemas.microsoft.com/office/drawing/2016/ink" xmlns:am3d="http://schemas.microsoft.com/office/drawing/2017/model3d" xmlns:o="urn:schemas-microsoft-com:office:office" xmlns:oel="http://schemas.microsoft.com/office/2019/extlst" xmlns:r="http://schemas.openxmlformats.org/officeDocument/2006/relationships" xmlns:m="http://schemas.openxmlformats.org/officeDocument/2006/math" xmlns:v="urn:schemas-microsoft-com:vml" xmlns:wp14="http://schemas.microsoft.com/office/word/2010/wordprocessingDrawing" xmlns:wp="http://schemas.openxmlformats.org/drawingml/2006/wordprocessingDrawing" xmlns:w10="urn:schemas-microsoft-com:office:word" xmlns:w="http://schemas.openxmlformats.org/wordprocessingml/2006/main" xmlns:w14="http://schemas.microsoft.com/office/word/2010/wordml" xmlns:w15="http://schemas.microsoft.com/office/word/2012/wordml" xmlns:w16cex="http://schemas.microsoft.com/office/word/2018/wordml/cex" xmlns:w16cid="http://schemas.microsoft.com/office/word/2016/wordml/cid" xmlns:w16="http://schemas.microsoft.com/office/word/2018/wordml" xmlns:w16du="http://schemas.microsoft.com/office/word/2023/wordml/word16du" xmlns:w16sdtdh="http://schemas.microsoft.com/office/word/2020/wordml/sdtdatahash" xmlns:w16sdtfl="http://schemas.microsoft.com/office/word/2024/wordml/sdtformatlock" xmlns:w16se="http://schemas.microsoft.com/office/word/2015/wordml/symex" xmlns:wpg="http://schemas.microsoft.com/office/word/2010/wordprocessingGroup" xmlns:wpi="http://schemas.microsoft.com/office/word/2010/wordprocessingInk" xmlns:wne="http://schemas.microsoft.com/office/word/2006/wordml" xmlns:wps="http://schemas.microsoft.com/office/word/2010/wordprocessingShape" mc:Ignorable="w14 w15 w16se w16cid w16 w16cex w16sdtdh w16sdtfl w16du wp14">
   <w:p>
     <w:pPr>
       <w:tabs>
@@ -4226,7 +4203,7 @@
             </wp:anchor>
           </w:drawing>
         </mc:Choice>
-        <mc:Fallback xmlns:w16sdtfl="http://schemas.microsoft.com/office/word/2024/wordml/sdtformatlock">
+        <mc:Fallback>
           <w:pict>
             <v:shapetype w14:anchorId="6AB9CA4E" id="_x0000_t32" coordsize="21600,21600" o:spt="32" o:oned="t" path="m,l21600,21600e" filled="f">
               <v:path arrowok="t" fillok="f" o:connecttype="none"/>
@@ -4331,7 +4308,7 @@
             </wp:anchor>
           </w:drawing>
         </mc:Choice>
-        <mc:Fallback xmlns:w16sdtfl="http://schemas.microsoft.com/office/word/2024/wordml/sdtformatlock">
+        <mc:Fallback>
           <w:pict>
             <v:shape w14:anchorId="1A2993AF" id="Straight Arrow Connector 62" o:spid="_x0000_s1026" type="#_x0000_t32" style="position:absolute;margin-left:-36.95pt;margin-top:41pt;width:529.2pt;height:0;z-index:-251660800;visibility:visible;mso-wrap-style:square;mso-width-percent:0;mso-height-percent:0;mso-wrap-distance-left:2.88pt;mso-wrap-distance-top:2.88pt;mso-wrap-distance-right:2.88pt;mso-wrap-distance-bottom:2.88pt;mso-position-horizontal:absolute;mso-position-horizontal-relative:text;mso-position-vertical:absolute;mso-position-vertical-relative:text;mso-width-percent:0;mso-height-percent:0;mso-width-relative:page;mso-height-relative:page" o:gfxdata="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" strokecolor="#001a3d">
               <v:shadow color="#c2e4f5"/>
@@ -4354,7 +4331,7 @@
 </file>
 
 <file path=word/numbering.xml><?xml version="1.0" encoding="utf-8"?>
-<w:numbering xmlns:wpc="http://schemas.microsoft.com/office/word/2010/wordprocessingCanvas" xmlns:cx="http://schemas.microsoft.com/office/drawing/2014/chartex" xmlns:cx1="http://schemas.microsoft.com/office/drawing/2015/9/8/chartex" xmlns:cx2="http://schemas.microsoft.com/office/drawing/2015/10/21/chartex" xmlns:cx3="http://schemas.microsoft.com/office/drawing/2016/5/9/chartex" xmlns:cx4="http://schemas.microsoft.com/office/drawing/2016/5/10/chartex" xmlns:cx5="http://schemas.microsoft.com/office/drawing/2016/5/11/chartex" xmlns:cx6="http://schemas.microsoft.com/office/drawing/2016/5/12/chartex" xmlns:cx7="http://schemas.microsoft.com/office/drawing/2016/5/13/chartex" xmlns:cx8="http://schemas.microsoft.com/office/drawing/2016/5/14/chartex" xmlns:mc="http://schemas.openxmlformats.org/markup-compatibility/2006" xmlns:aink="http://schemas.microsoft.com/office/drawing/2016/ink" xmlns:am3d="http://schemas.microsoft.com/office/drawing/2017/model3d" xmlns:o="urn:schemas-microsoft-com:office:office" xmlns:oel="http://schemas.microsoft.com/office/2019/extlst" xmlns:r="http://schemas.openxmlformats.org/officeDocument/2006/relationships" xmlns:m="http://schemas.openxmlformats.org/officeDocument/2006/math" xmlns:v="urn:schemas-microsoft-com:vml" xmlns:wp14="http://schemas.microsoft.com/office/word/2010/wordprocessingDrawing" xmlns:wp="http://schemas.openxmlformats.org/drawingml/2006/wordprocessingDrawing" xmlns:w10="urn:schemas-microsoft-com:office:word" xmlns:w="http://schemas.openxmlformats.org/wordprocessingml/2006/main" xmlns:w14="http://schemas.microsoft.com/office/word/2010/wordml" xmlns:w15="http://schemas.microsoft.com/office/word/2012/wordml" xmlns:w16cex="http://schemas.microsoft.com/office/word/2018/wordml/cex" xmlns:w16cid="http://schemas.microsoft.com/office/word/2016/wordml/cid" xmlns:w16="http://schemas.microsoft.com/office/word/2018/wordml" xmlns:w16du="http://schemas.microsoft.com/office/word/2023/wordml/word16du" xmlns:w16sdtdh="http://schemas.microsoft.com/office/word/2020/wordml/sdtdatahash" xmlns:w16se="http://schemas.microsoft.com/office/word/2015/wordml/symex" xmlns:wpg="http://schemas.microsoft.com/office/word/2010/wordprocessingGroup" xmlns:wpi="http://schemas.microsoft.com/office/word/2010/wordprocessingInk" xmlns:wne="http://schemas.microsoft.com/office/word/2006/wordml" xmlns:wps="http://schemas.microsoft.com/office/word/2010/wordprocessingShape" mc:Ignorable="w14 w15 w16se w16cid w16 w16cex w16sdtdh w16du wp14">
+<w:numbering xmlns:wpc="http://schemas.microsoft.com/office/word/2010/wordprocessingCanvas" xmlns:cx="http://schemas.microsoft.com/office/drawing/2014/chartex" xmlns:cx1="http://schemas.microsoft.com/office/drawing/2015/9/8/chartex" xmlns:cx2="http://schemas.microsoft.com/office/drawing/2015/10/21/chartex" xmlns:cx3="http://schemas.microsoft.com/office/drawing/2016/5/9/chartex" xmlns:cx4="http://schemas.microsoft.com/office/drawing/2016/5/10/chartex" xmlns:cx5="http://schemas.microsoft.com/office/drawing/2016/5/11/chartex" xmlns:cx6="http://schemas.microsoft.com/office/drawing/2016/5/12/chartex" xmlns:cx7="http://schemas.microsoft.com/office/drawing/2016/5/13/chartex" xmlns:cx8="http://schemas.microsoft.com/office/drawing/2016/5/14/chartex" xmlns:mc="http://schemas.openxmlformats.org/markup-compatibility/2006" xmlns:aink="http://schemas.microsoft.com/office/drawing/2016/ink" xmlns:am3d="http://schemas.microsoft.com/office/drawing/2017/model3d" xmlns:o="urn:schemas-microsoft-com:office:office" xmlns:oel="http://schemas.microsoft.com/office/2019/extlst" xmlns:r="http://schemas.openxmlformats.org/officeDocument/2006/relationships" xmlns:m="http://schemas.openxmlformats.org/officeDocument/2006/math" xmlns:v="urn:schemas-microsoft-com:vml" xmlns:wp14="http://schemas.microsoft.com/office/word/2010/wordprocessingDrawing" xmlns:wp="http://schemas.openxmlformats.org/drawingml/2006/wordprocessingDrawing" xmlns:w10="urn:schemas-microsoft-com:office:word" xmlns:w="http://schemas.openxmlformats.org/wordprocessingml/2006/main" xmlns:w14="http://schemas.microsoft.com/office/word/2010/wordml" xmlns:w15="http://schemas.microsoft.com/office/word/2012/wordml" xmlns:w16cex="http://schemas.microsoft.com/office/word/2018/wordml/cex" xmlns:w16cid="http://schemas.microsoft.com/office/word/2016/wordml/cid" xmlns:w16="http://schemas.microsoft.com/office/word/2018/wordml" xmlns:w16du="http://schemas.microsoft.com/office/word/2023/wordml/word16du" xmlns:w16sdtdh="http://schemas.microsoft.com/office/word/2020/wordml/sdtdatahash" xmlns:w16sdtfl="http://schemas.microsoft.com/office/word/2024/wordml/sdtformatlock" xmlns:w16se="http://schemas.microsoft.com/office/word/2015/wordml/symex" xmlns:wpg="http://schemas.microsoft.com/office/word/2010/wordprocessingGroup" xmlns:wpi="http://schemas.microsoft.com/office/word/2010/wordprocessingInk" xmlns:wne="http://schemas.microsoft.com/office/word/2006/wordml" xmlns:wps="http://schemas.microsoft.com/office/word/2010/wordprocessingShape" mc:Ignorable="w14 w15 w16se w16cid w16 w16cex w16sdtdh w16sdtfl w16du wp14">
   <w:abstractNum w:abstractNumId="0" w15:restartNumberingAfterBreak="0">
     <w:nsid w:val="01E61375"/>
     <w:multiLevelType w:val="hybridMultilevel"/>
@@ -5715,7 +5692,7 @@
 </file>
 
 <file path=word/styles.xml><?xml version="1.0" encoding="utf-8"?>
-<w:styles xmlns:mc="http://schemas.openxmlformats.org/markup-compatibility/2006" xmlns:r="http://schemas.openxmlformats.org/officeDocument/2006/relationships" xmlns:w="http://schemas.openxmlformats.org/wordprocessingml/2006/main" xmlns:w14="http://schemas.microsoft.com/office/word/2010/wordml" xmlns:w15="http://schemas.microsoft.com/office/word/2012/wordml" xmlns:w16cex="http://schemas.microsoft.com/office/word/2018/wordml/cex" xmlns:w16cid="http://schemas.microsoft.com/office/word/2016/wordml/cid" xmlns:w16="http://schemas.microsoft.com/office/word/2018/wordml" xmlns:w16du="http://schemas.microsoft.com/office/word/2023/wordml/word16du" xmlns:w16sdtdh="http://schemas.microsoft.com/office/word/2020/wordml/sdtdatahash" xmlns:w16se="http://schemas.microsoft.com/office/word/2015/wordml/symex" mc:Ignorable="w14 w15 w16se w16cid w16 w16cex w16sdtdh w16du">
+<w:styles xmlns:mc="http://schemas.openxmlformats.org/markup-compatibility/2006" xmlns:r="http://schemas.openxmlformats.org/officeDocument/2006/relationships" xmlns:w="http://schemas.openxmlformats.org/wordprocessingml/2006/main" xmlns:w14="http://schemas.microsoft.com/office/word/2010/wordml" xmlns:w15="http://schemas.microsoft.com/office/word/2012/wordml" xmlns:w16cex="http://schemas.microsoft.com/office/word/2018/wordml/cex" xmlns:w16cid="http://schemas.microsoft.com/office/word/2016/wordml/cid" xmlns:w16="http://schemas.microsoft.com/office/word/2018/wordml" xmlns:w16du="http://schemas.microsoft.com/office/word/2023/wordml/word16du" xmlns:w16sdtdh="http://schemas.microsoft.com/office/word/2020/wordml/sdtdatahash" xmlns:w16sdtfl="http://schemas.microsoft.com/office/word/2024/wordml/sdtformatlock" xmlns:w16se="http://schemas.microsoft.com/office/word/2015/wordml/symex" mc:Ignorable="w14 w15 w16se w16cid w16 w16cex w16sdtdh w16sdtfl w16du">
   <w:docDefaults>
     <w:rPrDefault>
       <w:rPr>

</xml_diff>

<commit_message>
added my student id
</commit_message>
<xml_diff>
--- a/Group Project Files/BBS3004_LOG Book group_P18_1.docx
+++ b/Group Project Files/BBS3004_LOG Book group_P18_1.docx
@@ -6,12 +6,12 @@
       <w:pPr>
         <w:spacing w:line="240" w:lineRule="auto"/>
         <w:rPr>
-          <w:rStyle w:val="Kop1Char"/>
-        </w:rPr>
-      </w:pPr>
-      <w:r>
-        <w:rPr>
-          <w:rStyle w:val="Kop1Char"/>
+          <w:rStyle w:val="Heading1Char"/>
+        </w:rPr>
+      </w:pPr>
+      <w:r>
+        <w:rPr>
+          <w:rStyle w:val="Heading1Char"/>
         </w:rPr>
         <w:t>Template LOG Book group meetings</w:t>
       </w:r>
@@ -146,6 +146,9 @@
       </w:r>
       <w:r>
         <w:t xml:space="preserve"> Sabya Sherpa</w:t>
+      </w:r>
+      <w:r>
+        <w:t xml:space="preserve"> i6326426</w:t>
       </w:r>
     </w:p>
     <w:p>
@@ -1192,7 +1195,7 @@
     </w:p>
     <w:p>
       <w:pPr>
-        <w:pStyle w:val="Lijstalinea"/>
+        <w:pStyle w:val="ListParagraph"/>
         <w:numPr>
           <w:ilvl w:val="0"/>
           <w:numId w:val="13"/>
@@ -1204,7 +1207,7 @@
     </w:p>
     <w:p>
       <w:pPr>
-        <w:pStyle w:val="Lijstalinea"/>
+        <w:pStyle w:val="ListParagraph"/>
         <w:numPr>
           <w:ilvl w:val="1"/>
           <w:numId w:val="13"/>
@@ -1219,7 +1222,7 @@
     </w:p>
     <w:p>
       <w:pPr>
-        <w:pStyle w:val="Lijstalinea"/>
+        <w:pStyle w:val="ListParagraph"/>
         <w:numPr>
           <w:ilvl w:val="1"/>
           <w:numId w:val="13"/>
@@ -1234,7 +1237,7 @@
     </w:p>
     <w:p>
       <w:pPr>
-        <w:pStyle w:val="Lijstalinea"/>
+        <w:pStyle w:val="ListParagraph"/>
         <w:numPr>
           <w:ilvl w:val="1"/>
           <w:numId w:val="13"/>
@@ -1246,7 +1249,7 @@
     </w:p>
     <w:p>
       <w:pPr>
-        <w:pStyle w:val="Lijstalinea"/>
+        <w:pStyle w:val="ListParagraph"/>
         <w:numPr>
           <w:ilvl w:val="1"/>
           <w:numId w:val="13"/>
@@ -1258,7 +1261,7 @@
     </w:p>
     <w:p>
       <w:pPr>
-        <w:pStyle w:val="Lijstalinea"/>
+        <w:pStyle w:val="ListParagraph"/>
         <w:numPr>
           <w:ilvl w:val="1"/>
           <w:numId w:val="13"/>
@@ -1270,7 +1273,7 @@
     </w:p>
     <w:p>
       <w:pPr>
-        <w:pStyle w:val="Lijstalinea"/>
+        <w:pStyle w:val="ListParagraph"/>
         <w:numPr>
           <w:ilvl w:val="1"/>
           <w:numId w:val="13"/>
@@ -1288,7 +1291,7 @@
     </w:p>
     <w:p>
       <w:pPr>
-        <w:pStyle w:val="Lijstalinea"/>
+        <w:pStyle w:val="ListParagraph"/>
         <w:numPr>
           <w:ilvl w:val="1"/>
           <w:numId w:val="13"/>
@@ -2106,194 +2109,175 @@
           <w:b/>
           <w:bCs/>
         </w:rPr>
+        <w:t>12</w:t>
+      </w:r>
+    </w:p>
+    <w:p>
+      <w:r>
+        <w:rPr>
+          <w:u w:val="single"/>
+        </w:rPr>
+        <w:t>Date:</w:t>
+      </w:r>
+      <w:r>
+        <w:t xml:space="preserve"> 18-03-2025</w:t>
+      </w:r>
+    </w:p>
+    <w:p/>
+    <w:p>
+      <w:r>
+        <w:t>Duration meeting:</w:t>
+      </w:r>
+      <w:r>
+        <w:t xml:space="preserve"> 1 hour, 10:00-1</w:t>
+      </w:r>
+      <w:r>
         <w:t>1</w:t>
       </w:r>
+      <w:r>
+        <w:t>:</w:t>
+      </w:r>
+      <w:r>
+        <w:t>0</w:t>
+      </w:r>
+      <w:r>
+        <w:t>0</w:t>
+      </w:r>
+    </w:p>
+    <w:p/>
+    <w:p>
+      <w:r>
+        <w:t>Presence (names):</w:t>
+      </w:r>
+      <w:r>
+        <w:t xml:space="preserve"> Everyone</w:t>
+      </w:r>
+    </w:p>
+    <w:p/>
+    <w:p>
+      <w:r>
+        <w:t>Absence (names):</w:t>
+      </w:r>
+      <w:r>
+        <w:t xml:space="preserve"> </w:t>
+      </w:r>
+    </w:p>
+    <w:p/>
+    <w:p>
+      <w:pPr>
+        <w:rPr>
+          <w:u w:val="single"/>
+        </w:rPr>
+      </w:pPr>
+      <w:r>
+        <w:rPr>
+          <w:u w:val="single"/>
+        </w:rPr>
+        <w:t>Division of tasks</w:t>
+      </w:r>
+    </w:p>
+    <w:p/>
+    <w:p>
+      <w:r>
+        <w:t>Group leader (name</w:t>
+      </w:r>
+      <w:r>
+        <w:t xml:space="preserve">): </w:t>
+      </w:r>
+      <w:r>
+        <w:t>Bart</w:t>
+      </w:r>
+    </w:p>
+    <w:p/>
+    <w:p>
+      <w:r>
+        <w:t>Secretary (name):</w:t>
+      </w:r>
+      <w:r>
+        <w:t xml:space="preserve"> </w:t>
+      </w:r>
+    </w:p>
+    <w:p/>
+    <w:p>
+      <w:pPr>
+        <w:rPr>
+          <w:u w:val="single"/>
+        </w:rPr>
+      </w:pPr>
+      <w:r>
+        <w:rPr>
+          <w:u w:val="single"/>
+        </w:rPr>
+        <w:t>Brainstorm</w:t>
+      </w:r>
+    </w:p>
+    <w:p>
+      <w:r>
+        <w:t>What has been discussed?</w:t>
+      </w:r>
+    </w:p>
+    <w:p/>
+    <w:p>
+      <w:r>
+        <w:t>We viewed the video Jarne edi</w:t>
+      </w:r>
+      <w:r>
+        <w:t xml:space="preserve">ted the night before, made some comments that had to be changed and Cecilia adjusted the </w:t>
+      </w:r>
+      <w:r>
+        <w:t>presentation slide accordingly.</w:t>
+      </w:r>
+      <w:r>
+        <w:br/>
+        <w:t>Bart showed a function he created to run DESeq for every variable</w:t>
+      </w:r>
+      <w:r>
+        <w:t xml:space="preserve"> and we checked if it indeed worked and provided the same results as to just doing the DESeq analysis step by step. </w:t>
+      </w:r>
+    </w:p>
+    <w:p/>
+    <w:p>
+      <w:r>
+        <w:t>Agreements made (plan of action):</w:t>
+      </w:r>
+    </w:p>
+    <w:p/>
+    <w:p>
+      <w:r>
+        <w:t xml:space="preserve">We </w:t>
+      </w:r>
+      <w:r>
+        <w:t xml:space="preserve">set a meeting for Thursday to finalize the video, </w:t>
+      </w:r>
+      <w:r>
+        <w:t xml:space="preserve">and </w:t>
+      </w:r>
+      <w:r>
+        <w:t xml:space="preserve">its script and </w:t>
+      </w:r>
+      <w:r>
+        <w:t xml:space="preserve">also work further on the code and the project. </w:t>
+      </w:r>
+    </w:p>
+    <w:p/>
+    <w:p/>
+    <w:p/>
+    <w:p/>
+    <w:p/>
+    <w:p>
       <w:r>
         <w:rPr>
           <w:b/>
           <w:bCs/>
         </w:rPr>
-        <w:t>2</w:t>
-      </w:r>
-    </w:p>
-    <w:p>
-      <w:r>
-        <w:rPr>
-          <w:u w:val="single"/>
-        </w:rPr>
-        <w:t>Date:</w:t>
-      </w:r>
-      <w:r>
-        <w:t xml:space="preserve"> 1</w:t>
-      </w:r>
-      <w:r>
-        <w:t>8</w:t>
-      </w:r>
-      <w:r>
-        <w:t>-03-2025</w:t>
-      </w:r>
-    </w:p>
-    <w:p/>
-    <w:p>
-      <w:r>
-        <w:t>Duration meeting:</w:t>
-      </w:r>
-      <w:r>
-        <w:t xml:space="preserve"> 1 hour, 1</w:t>
-      </w:r>
-      <w:r>
-        <w:t>0</w:t>
-      </w:r>
-      <w:r>
-        <w:t>:00-1</w:t>
-      </w:r>
-      <w:r>
-        <w:t>1</w:t>
-      </w:r>
-      <w:r>
-        <w:t>:</w:t>
-      </w:r>
-      <w:r>
-        <w:t>0</w:t>
-      </w:r>
-      <w:r>
-        <w:t>0</w:t>
-      </w:r>
-    </w:p>
-    <w:p/>
-    <w:p>
-      <w:r>
-        <w:t>Presence (names):</w:t>
-      </w:r>
-      <w:r>
-        <w:t xml:space="preserve"> Everyone</w:t>
-      </w:r>
-    </w:p>
-    <w:p/>
-    <w:p>
-      <w:r>
-        <w:t>Absence (names):</w:t>
-      </w:r>
-      <w:r>
-        <w:t xml:space="preserve"> </w:t>
-      </w:r>
-    </w:p>
-    <w:p/>
-    <w:p>
-      <w:pPr>
-        <w:rPr>
-          <w:u w:val="single"/>
-        </w:rPr>
-      </w:pPr>
-      <w:r>
-        <w:rPr>
-          <w:u w:val="single"/>
-        </w:rPr>
-        <w:t>Division of tasks</w:t>
-      </w:r>
-    </w:p>
-    <w:p/>
-    <w:p>
-      <w:r>
-        <w:t>Group leader (name</w:t>
-      </w:r>
-      <w:r>
-        <w:t xml:space="preserve">): </w:t>
-      </w:r>
-      <w:r>
-        <w:t>Bart</w:t>
-      </w:r>
-    </w:p>
-    <w:p/>
-    <w:p>
-      <w:r>
-        <w:t>Secretary (name):</w:t>
-      </w:r>
-      <w:r>
-        <w:t xml:space="preserve"> </w:t>
-      </w:r>
-    </w:p>
-    <w:p/>
-    <w:p>
-      <w:pPr>
-        <w:rPr>
-          <w:u w:val="single"/>
-        </w:rPr>
-      </w:pPr>
-      <w:r>
-        <w:rPr>
-          <w:u w:val="single"/>
-        </w:rPr>
-        <w:t>Brainstorm</w:t>
-      </w:r>
-    </w:p>
-    <w:p>
-      <w:r>
-        <w:t>What has been discussed?</w:t>
-      </w:r>
-    </w:p>
-    <w:p/>
-    <w:p>
-      <w:r>
-        <w:t>We viewed the video Jarne edi</w:t>
-      </w:r>
-      <w:r>
-        <w:t xml:space="preserve">ted the night before, made some comments that had to be changed and Cecilia adjusted the </w:t>
-      </w:r>
-      <w:r>
-        <w:t>presentation slide accordingly.</w:t>
-      </w:r>
-      <w:r>
-        <w:br/>
-        <w:t>Bart showed a function he created to run DESeq for every variable</w:t>
-      </w:r>
-      <w:r>
-        <w:t xml:space="preserve"> and we checked if it indeed worked and provided the same results as to just doing the DESeq analysis step by step. </w:t>
-      </w:r>
-    </w:p>
-    <w:p/>
-    <w:p>
-      <w:r>
-        <w:t>Agreements made (plan of action):</w:t>
-      </w:r>
-    </w:p>
-    <w:p/>
-    <w:p>
-      <w:r>
-        <w:t xml:space="preserve">We </w:t>
-      </w:r>
-      <w:r>
-        <w:t xml:space="preserve">set a meeting for Thursday to finalize the video, </w:t>
-      </w:r>
-      <w:r>
-        <w:t xml:space="preserve">and </w:t>
-      </w:r>
-      <w:r>
-        <w:t xml:space="preserve">its script and </w:t>
-      </w:r>
-      <w:r>
-        <w:t xml:space="preserve">also work further on the code and the project. </w:t>
-      </w:r>
-    </w:p>
-    <w:p/>
-    <w:p/>
-    <w:p/>
-    <w:p/>
-    <w:p/>
-    <w:p>
+        <w:lastRenderedPageBreak/>
+        <w:t xml:space="preserve">Group meeting </w:t>
+      </w:r>
       <w:r>
         <w:rPr>
           <w:b/>
           <w:bCs/>
         </w:rPr>
-        <w:lastRenderedPageBreak/>
-        <w:t xml:space="preserve">Group meeting </w:t>
-      </w:r>
-      <w:r>
-        <w:rPr>
-          <w:b/>
-          <w:bCs/>
-        </w:rPr>
         <w:t>1</w:t>
       </w:r>
     </w:p>
@@ -2305,68 +2289,35 @@
         <w:t>Date:</w:t>
       </w:r>
       <w:r>
+        <w:t xml:space="preserve"> 20-03-2025</w:t>
+      </w:r>
+    </w:p>
+    <w:p/>
+    <w:p>
+      <w:r>
+        <w:t>Duration meeting:</w:t>
+      </w:r>
+      <w:r>
+        <w:t xml:space="preserve"> 2.5 hours, 10:00-12:30</w:t>
+      </w:r>
+    </w:p>
+    <w:p/>
+    <w:p>
+      <w:r>
+        <w:t>Presence (names):</w:t>
+      </w:r>
+      <w:r>
+        <w:t xml:space="preserve"> Everyone (Jarne online)</w:t>
+      </w:r>
+    </w:p>
+    <w:p/>
+    <w:p>
+      <w:r>
+        <w:t>Absence (names):</w:t>
+      </w:r>
+      <w:r>
         <w:t xml:space="preserve"> </w:t>
       </w:r>
-      <w:r>
-        <w:t>20</w:t>
-      </w:r>
-      <w:r>
-        <w:t>-03-2025</w:t>
-      </w:r>
-    </w:p>
-    <w:p/>
-    <w:p>
-      <w:r>
-        <w:t>Duration meeting:</w:t>
-      </w:r>
-      <w:r>
-        <w:t xml:space="preserve"> </w:t>
-      </w:r>
-      <w:r>
-        <w:t>2.5</w:t>
-      </w:r>
-      <w:r>
-        <w:t xml:space="preserve"> hour</w:t>
-      </w:r>
-      <w:r>
-        <w:t>s</w:t>
-      </w:r>
-      <w:r>
-        <w:t>, 10:00-1</w:t>
-      </w:r>
-      <w:r>
-        <w:t>2</w:t>
-      </w:r>
-      <w:r>
-        <w:t>:</w:t>
-      </w:r>
-      <w:r>
-        <w:t>3</w:t>
-      </w:r>
-      <w:r>
-        <w:t>0</w:t>
-      </w:r>
-    </w:p>
-    <w:p/>
-    <w:p>
-      <w:r>
-        <w:t>Presence (names):</w:t>
-      </w:r>
-      <w:r>
-        <w:t xml:space="preserve"> Everyone</w:t>
-      </w:r>
-      <w:r>
-        <w:t xml:space="preserve"> (Jarne online)</w:t>
-      </w:r>
-    </w:p>
-    <w:p/>
-    <w:p>
-      <w:r>
-        <w:t>Absence (names):</w:t>
-      </w:r>
-      <w:r>
-        <w:t xml:space="preserve"> </w:t>
-      </w:r>
     </w:p>
     <w:p/>
     <w:p>
@@ -2388,10 +2339,7 @@
         <w:t>Group leader (name</w:t>
       </w:r>
       <w:r>
-        <w:t xml:space="preserve">): </w:t>
-      </w:r>
-      <w:r>
-        <w:t>Anne Fleur</w:t>
+        <w:t>): Anne Fleur</w:t>
       </w:r>
     </w:p>
     <w:p/>
@@ -2513,7 +2461,7 @@
 <w:ftr xmlns:wpc="http://schemas.microsoft.com/office/word/2010/wordprocessingCanvas" xmlns:cx="http://schemas.microsoft.com/office/drawing/2014/chartex" xmlns:cx1="http://schemas.microsoft.com/office/drawing/2015/9/8/chartex" xmlns:cx2="http://schemas.microsoft.com/office/drawing/2015/10/21/chartex" xmlns:cx3="http://schemas.microsoft.com/office/drawing/2016/5/9/chartex" xmlns:cx4="http://schemas.microsoft.com/office/drawing/2016/5/10/chartex" xmlns:cx5="http://schemas.microsoft.com/office/drawing/2016/5/11/chartex" xmlns:cx6="http://schemas.microsoft.com/office/drawing/2016/5/12/chartex" xmlns:cx7="http://schemas.microsoft.com/office/drawing/2016/5/13/chartex" xmlns:cx8="http://schemas.microsoft.com/office/drawing/2016/5/14/chartex" xmlns:mc="http://schemas.openxmlformats.org/markup-compatibility/2006" xmlns:aink="http://schemas.microsoft.com/office/drawing/2016/ink" xmlns:am3d="http://schemas.microsoft.com/office/drawing/2017/model3d" xmlns:o="urn:schemas-microsoft-com:office:office" xmlns:oel="http://schemas.microsoft.com/office/2019/extlst" xmlns:r="http://schemas.openxmlformats.org/officeDocument/2006/relationships" xmlns:m="http://schemas.openxmlformats.org/officeDocument/2006/math" xmlns:v="urn:schemas-microsoft-com:vml" xmlns:wp14="http://schemas.microsoft.com/office/word/2010/wordprocessingDrawing" xmlns:wp="http://schemas.openxmlformats.org/drawingml/2006/wordprocessingDrawing" xmlns:w10="urn:schemas-microsoft-com:office:word" xmlns:w="http://schemas.openxmlformats.org/wordprocessingml/2006/main" xmlns:w14="http://schemas.microsoft.com/office/word/2010/wordml" xmlns:w15="http://schemas.microsoft.com/office/word/2012/wordml" xmlns:w16cex="http://schemas.microsoft.com/office/word/2018/wordml/cex" xmlns:w16cid="http://schemas.microsoft.com/office/word/2016/wordml/cid" xmlns:w16="http://schemas.microsoft.com/office/word/2018/wordml" xmlns:w16du="http://schemas.microsoft.com/office/word/2023/wordml/word16du" xmlns:w16sdtdh="http://schemas.microsoft.com/office/word/2020/wordml/sdtdatahash" xmlns:w16sdtfl="http://schemas.microsoft.com/office/word/2024/wordml/sdtformatlock" xmlns:w16se="http://schemas.microsoft.com/office/word/2015/wordml/symex" xmlns:wpg="http://schemas.microsoft.com/office/word/2010/wordprocessingGroup" xmlns:wpi="http://schemas.microsoft.com/office/word/2010/wordprocessingInk" xmlns:wne="http://schemas.microsoft.com/office/word/2006/wordml" xmlns:wps="http://schemas.microsoft.com/office/word/2010/wordprocessingShape" mc:Ignorable="w14 w15 w16se w16cid w16 w16cex w16sdtdh w16sdtfl w16du wp14">
   <w:p>
     <w:pPr>
-      <w:pStyle w:val="Voettekst"/>
+      <w:pStyle w:val="Footer"/>
       <w:ind w:left="-567"/>
       <w:rPr>
         <w:b/>
@@ -2932,7 +2880,7 @@
   </w:p>
   <w:p>
     <w:pPr>
-      <w:pStyle w:val="Voettekst"/>
+      <w:pStyle w:val="Footer"/>
       <w:rPr>
         <w:lang w:val="fr-FR"/>
       </w:rPr>
@@ -4441,7 +4389,7 @@
   </w:p>
   <w:p>
     <w:pPr>
-      <w:pStyle w:val="Koptekst"/>
+      <w:pStyle w:val="Header"/>
     </w:pPr>
   </w:p>
 </w:hdr>
@@ -6202,7 +6150,7 @@
     <w:lsdException w:name="Unresolved Mention" w:semiHidden="1" w:unhideWhenUsed="1"/>
     <w:lsdException w:name="Smart Link" w:semiHidden="1" w:unhideWhenUsed="1"/>
   </w:latentStyles>
-  <w:style w:type="paragraph" w:default="1" w:styleId="Standaard">
+  <w:style w:type="paragraph" w:default="1" w:styleId="Normal">
     <w:name w:val="Normal"/>
     <w:qFormat/>
     <w:rsid w:val="00A34C39"/>
@@ -6219,11 +6167,11 @@
       <w14:cntxtAlts/>
     </w:rPr>
   </w:style>
-  <w:style w:type="paragraph" w:styleId="Kop1">
+  <w:style w:type="paragraph" w:styleId="Heading1">
     <w:name w:val="heading 1"/>
-    <w:basedOn w:val="Standaard"/>
-    <w:next w:val="Standaard"/>
-    <w:link w:val="Kop1Char"/>
+    <w:basedOn w:val="Normal"/>
+    <w:next w:val="Normal"/>
+    <w:link w:val="Heading1Char"/>
     <w:uiPriority w:val="9"/>
     <w:qFormat/>
     <w:rsid w:val="00FA5E91"/>
@@ -6242,11 +6190,11 @@
       <w:szCs w:val="26"/>
     </w:rPr>
   </w:style>
-  <w:style w:type="paragraph" w:styleId="Kop2">
+  <w:style w:type="paragraph" w:styleId="Heading2">
     <w:name w:val="heading 2"/>
-    <w:basedOn w:val="Standaard"/>
-    <w:next w:val="Standaard"/>
-    <w:link w:val="Kop2Char"/>
+    <w:basedOn w:val="Normal"/>
+    <w:next w:val="Normal"/>
+    <w:link w:val="Heading2Char"/>
     <w:uiPriority w:val="9"/>
     <w:unhideWhenUsed/>
     <w:qFormat/>
@@ -6267,11 +6215,11 @@
       <w:lang w:val="nl-NL"/>
     </w:rPr>
   </w:style>
-  <w:style w:type="paragraph" w:styleId="Kop3">
+  <w:style w:type="paragraph" w:styleId="Heading3">
     <w:name w:val="heading 3"/>
-    <w:basedOn w:val="Standaard"/>
-    <w:next w:val="Standaard"/>
-    <w:link w:val="Kop3Char"/>
+    <w:basedOn w:val="Normal"/>
+    <w:next w:val="Normal"/>
+    <w:link w:val="Heading3Char"/>
     <w:uiPriority w:val="9"/>
     <w:unhideWhenUsed/>
     <w:qFormat/>
@@ -6291,13 +6239,13 @@
       <w:lang w:val="nl-NL"/>
     </w:rPr>
   </w:style>
-  <w:style w:type="character" w:default="1" w:styleId="Standaardalinea-lettertype">
+  <w:style w:type="character" w:default="1" w:styleId="DefaultParagraphFont">
     <w:name w:val="Default Paragraph Font"/>
     <w:uiPriority w:val="1"/>
     <w:semiHidden/>
     <w:unhideWhenUsed/>
   </w:style>
-  <w:style w:type="table" w:default="1" w:styleId="Standaardtabel">
+  <w:style w:type="table" w:default="1" w:styleId="TableNormal">
     <w:name w:val="Normal Table"/>
     <w:uiPriority w:val="99"/>
     <w:semiHidden/>
@@ -6312,16 +6260,16 @@
       </w:tblCellMar>
     </w:tblPr>
   </w:style>
-  <w:style w:type="numbering" w:default="1" w:styleId="Geenlijst">
+  <w:style w:type="numbering" w:default="1" w:styleId="NoList">
     <w:name w:val="No List"/>
     <w:uiPriority w:val="99"/>
     <w:semiHidden/>
     <w:unhideWhenUsed/>
   </w:style>
-  <w:style w:type="paragraph" w:styleId="Koptekst">
+  <w:style w:type="paragraph" w:styleId="Header">
     <w:name w:val="header"/>
-    <w:basedOn w:val="Standaard"/>
-    <w:link w:val="KoptekstChar"/>
+    <w:basedOn w:val="Normal"/>
+    <w:link w:val="HeaderChar"/>
     <w:uiPriority w:val="99"/>
     <w:unhideWhenUsed/>
     <w:rsid w:val="00625139"/>
@@ -6337,10 +6285,10 @@
       <w:lang w:val="nl-NL"/>
     </w:rPr>
   </w:style>
-  <w:style w:type="character" w:customStyle="1" w:styleId="KoptekstChar">
-    <w:name w:val="Koptekst Char"/>
-    <w:basedOn w:val="Standaardalinea-lettertype"/>
-    <w:link w:val="Koptekst"/>
+  <w:style w:type="character" w:customStyle="1" w:styleId="HeaderChar">
+    <w:name w:val="Header Char"/>
+    <w:basedOn w:val="DefaultParagraphFont"/>
+    <w:link w:val="Header"/>
     <w:uiPriority w:val="99"/>
     <w:rsid w:val="00625139"/>
     <w:rPr>
@@ -6353,10 +6301,10 @@
       <w14:cntxtAlts/>
     </w:rPr>
   </w:style>
-  <w:style w:type="paragraph" w:styleId="Voettekst">
+  <w:style w:type="paragraph" w:styleId="Footer">
     <w:name w:val="footer"/>
-    <w:basedOn w:val="Standaard"/>
-    <w:link w:val="VoettekstChar"/>
+    <w:basedOn w:val="Normal"/>
+    <w:link w:val="FooterChar"/>
     <w:uiPriority w:val="99"/>
     <w:unhideWhenUsed/>
     <w:rsid w:val="00625139"/>
@@ -6372,10 +6320,10 @@
       <w:lang w:val="nl-NL"/>
     </w:rPr>
   </w:style>
-  <w:style w:type="character" w:customStyle="1" w:styleId="VoettekstChar">
-    <w:name w:val="Voettekst Char"/>
-    <w:basedOn w:val="Standaardalinea-lettertype"/>
-    <w:link w:val="Voettekst"/>
+  <w:style w:type="character" w:customStyle="1" w:styleId="FooterChar">
+    <w:name w:val="Footer Char"/>
+    <w:basedOn w:val="DefaultParagraphFont"/>
+    <w:link w:val="Footer"/>
     <w:uiPriority w:val="99"/>
     <w:rsid w:val="00625139"/>
     <w:rPr>
@@ -6388,9 +6336,9 @@
       <w14:cntxtAlts/>
     </w:rPr>
   </w:style>
-  <w:style w:type="character" w:styleId="Tekstvantijdelijkeaanduiding">
+  <w:style w:type="character" w:styleId="PlaceholderText">
     <w:name w:val="Placeholder Text"/>
-    <w:basedOn w:val="Standaardalinea-lettertype"/>
+    <w:basedOn w:val="DefaultParagraphFont"/>
     <w:uiPriority w:val="99"/>
     <w:semiHidden/>
     <w:rsid w:val="004B4F16"/>
@@ -6398,10 +6346,10 @@
       <w:color w:val="808080"/>
     </w:rPr>
   </w:style>
-  <w:style w:type="paragraph" w:styleId="Ballontekst">
+  <w:style w:type="paragraph" w:styleId="BalloonText">
     <w:name w:val="Balloon Text"/>
-    <w:basedOn w:val="Standaard"/>
-    <w:link w:val="BallontekstChar"/>
+    <w:basedOn w:val="Normal"/>
+    <w:link w:val="BalloonTextChar"/>
     <w:uiPriority w:val="99"/>
     <w:semiHidden/>
     <w:unhideWhenUsed/>
@@ -6417,10 +6365,10 @@
       <w:lang w:val="nl-NL"/>
     </w:rPr>
   </w:style>
-  <w:style w:type="character" w:customStyle="1" w:styleId="BallontekstChar">
-    <w:name w:val="Ballontekst Char"/>
-    <w:basedOn w:val="Standaardalinea-lettertype"/>
-    <w:link w:val="Ballontekst"/>
+  <w:style w:type="character" w:customStyle="1" w:styleId="BalloonTextChar">
+    <w:name w:val="Balloon Text Char"/>
+    <w:basedOn w:val="DefaultParagraphFont"/>
+    <w:link w:val="BalloonText"/>
     <w:uiPriority w:val="99"/>
     <w:semiHidden/>
     <w:rsid w:val="004B4F16"/>
@@ -6435,9 +6383,9 @@
       <w14:cntxtAlts/>
     </w:rPr>
   </w:style>
-  <w:style w:type="paragraph" w:styleId="Lijstalinea">
+  <w:style w:type="paragraph" w:styleId="ListParagraph">
     <w:name w:val="List Paragraph"/>
-    <w:basedOn w:val="Standaard"/>
+    <w:basedOn w:val="Normal"/>
     <w:uiPriority w:val="34"/>
     <w:qFormat/>
     <w:rsid w:val="00B30375"/>
@@ -6450,10 +6398,10 @@
       <w:lang w:val="nl-NL"/>
     </w:rPr>
   </w:style>
-  <w:style w:type="character" w:customStyle="1" w:styleId="Kop1Char">
-    <w:name w:val="Kop 1 Char"/>
-    <w:basedOn w:val="Standaardalinea-lettertype"/>
-    <w:link w:val="Kop1"/>
+  <w:style w:type="character" w:customStyle="1" w:styleId="Heading1Char">
+    <w:name w:val="Heading 1 Char"/>
+    <w:basedOn w:val="DefaultParagraphFont"/>
+    <w:link w:val="Heading1"/>
     <w:uiPriority w:val="9"/>
     <w:rsid w:val="00FA5E91"/>
     <w:rPr>
@@ -6469,10 +6417,10 @@
       <w14:cntxtAlts/>
     </w:rPr>
   </w:style>
-  <w:style w:type="paragraph" w:styleId="Kopvaninhoudsopgave">
+  <w:style w:type="paragraph" w:styleId="TOCHeading">
     <w:name w:val="TOC Heading"/>
-    <w:basedOn w:val="Kop1"/>
-    <w:next w:val="Standaard"/>
+    <w:basedOn w:val="Heading1"/>
+    <w:next w:val="Normal"/>
     <w:uiPriority w:val="39"/>
     <w:unhideWhenUsed/>
     <w:qFormat/>
@@ -6487,10 +6435,10 @@
       <w14:cntxtAlts w14:val="0"/>
     </w:rPr>
   </w:style>
-  <w:style w:type="paragraph" w:styleId="Inhopg2">
+  <w:style w:type="paragraph" w:styleId="TOC2">
     <w:name w:val="toc 2"/>
-    <w:basedOn w:val="Standaard"/>
-    <w:next w:val="Standaard"/>
+    <w:basedOn w:val="Normal"/>
+    <w:next w:val="Normal"/>
     <w:autoRedefine/>
     <w:uiPriority w:val="39"/>
     <w:unhideWhenUsed/>
@@ -6511,10 +6459,10 @@
       <w14:cntxtAlts w14:val="0"/>
     </w:rPr>
   </w:style>
-  <w:style w:type="paragraph" w:styleId="Inhopg1">
+  <w:style w:type="paragraph" w:styleId="TOC1">
     <w:name w:val="toc 1"/>
-    <w:basedOn w:val="Standaard"/>
-    <w:next w:val="Standaard"/>
+    <w:basedOn w:val="Normal"/>
+    <w:next w:val="Normal"/>
     <w:autoRedefine/>
     <w:uiPriority w:val="39"/>
     <w:unhideWhenUsed/>
@@ -6534,10 +6482,10 @@
       <w14:cntxtAlts w14:val="0"/>
     </w:rPr>
   </w:style>
-  <w:style w:type="paragraph" w:styleId="Inhopg3">
+  <w:style w:type="paragraph" w:styleId="TOC3">
     <w:name w:val="toc 3"/>
-    <w:basedOn w:val="Standaard"/>
-    <w:next w:val="Standaard"/>
+    <w:basedOn w:val="Normal"/>
+    <w:next w:val="Normal"/>
     <w:autoRedefine/>
     <w:uiPriority w:val="39"/>
     <w:semiHidden/>
@@ -6561,7 +6509,7 @@
   </w:style>
   <w:style w:type="character" w:styleId="Hyperlink">
     <w:name w:val="Hyperlink"/>
-    <w:basedOn w:val="Standaardalinea-lettertype"/>
+    <w:basedOn w:val="DefaultParagraphFont"/>
     <w:uiPriority w:val="99"/>
     <w:unhideWhenUsed/>
     <w:rsid w:val="00075C82"/>
@@ -6572,7 +6520,7 @@
   </w:style>
   <w:style w:type="character" w:customStyle="1" w:styleId="Style1">
     <w:name w:val="Style1"/>
-    <w:basedOn w:val="Standaardalinea-lettertype"/>
+    <w:basedOn w:val="DefaultParagraphFont"/>
     <w:uiPriority w:val="1"/>
     <w:rsid w:val="00424E36"/>
     <w:rPr>
@@ -6581,9 +6529,9 @@
       <w:sz w:val="24"/>
     </w:rPr>
   </w:style>
-  <w:style w:type="character" w:styleId="Verwijzingopmerking">
+  <w:style w:type="character" w:styleId="CommentReference">
     <w:name w:val="annotation reference"/>
-    <w:basedOn w:val="Standaardalinea-lettertype"/>
+    <w:basedOn w:val="DefaultParagraphFont"/>
     <w:uiPriority w:val="99"/>
     <w:semiHidden/>
     <w:unhideWhenUsed/>
@@ -6593,10 +6541,10 @@
       <w:szCs w:val="16"/>
     </w:rPr>
   </w:style>
-  <w:style w:type="paragraph" w:styleId="Tekstopmerking">
+  <w:style w:type="paragraph" w:styleId="CommentText">
     <w:name w:val="annotation text"/>
-    <w:basedOn w:val="Standaard"/>
-    <w:link w:val="TekstopmerkingChar"/>
+    <w:basedOn w:val="Normal"/>
+    <w:link w:val="CommentTextChar"/>
     <w:uiPriority w:val="99"/>
     <w:semiHidden/>
     <w:unhideWhenUsed/>
@@ -6609,10 +6557,10 @@
       <w:lang w:val="nl-NL"/>
     </w:rPr>
   </w:style>
-  <w:style w:type="character" w:customStyle="1" w:styleId="TekstopmerkingChar">
-    <w:name w:val="Tekst opmerking Char"/>
-    <w:basedOn w:val="Standaardalinea-lettertype"/>
-    <w:link w:val="Tekstopmerking"/>
+  <w:style w:type="character" w:customStyle="1" w:styleId="CommentTextChar">
+    <w:name w:val="Comment Text Char"/>
+    <w:basedOn w:val="DefaultParagraphFont"/>
+    <w:link w:val="CommentText"/>
     <w:uiPriority w:val="99"/>
     <w:semiHidden/>
     <w:rsid w:val="000A523B"/>
@@ -6626,11 +6574,11 @@
       <w14:cntxtAlts/>
     </w:rPr>
   </w:style>
-  <w:style w:type="paragraph" w:styleId="Onderwerpvanopmerking">
+  <w:style w:type="paragraph" w:styleId="CommentSubject">
     <w:name w:val="annotation subject"/>
-    <w:basedOn w:val="Tekstopmerking"/>
-    <w:next w:val="Tekstopmerking"/>
-    <w:link w:val="OnderwerpvanopmerkingChar"/>
+    <w:basedOn w:val="CommentText"/>
+    <w:next w:val="CommentText"/>
+    <w:link w:val="CommentSubjectChar"/>
     <w:uiPriority w:val="99"/>
     <w:semiHidden/>
     <w:unhideWhenUsed/>
@@ -6640,10 +6588,10 @@
       <w:bCs/>
     </w:rPr>
   </w:style>
-  <w:style w:type="character" w:customStyle="1" w:styleId="OnderwerpvanopmerkingChar">
-    <w:name w:val="Onderwerp van opmerking Char"/>
-    <w:basedOn w:val="TekstopmerkingChar"/>
-    <w:link w:val="Onderwerpvanopmerking"/>
+  <w:style w:type="character" w:customStyle="1" w:styleId="CommentSubjectChar">
+    <w:name w:val="Comment Subject Char"/>
+    <w:basedOn w:val="CommentTextChar"/>
+    <w:link w:val="CommentSubject"/>
     <w:uiPriority w:val="99"/>
     <w:semiHidden/>
     <w:rsid w:val="000A523B"/>
@@ -6675,10 +6623,10 @@
       <w:szCs w:val="24"/>
     </w:rPr>
   </w:style>
-  <w:style w:type="character" w:customStyle="1" w:styleId="Kop2Char">
-    <w:name w:val="Kop 2 Char"/>
-    <w:basedOn w:val="Standaardalinea-lettertype"/>
-    <w:link w:val="Kop2"/>
+  <w:style w:type="character" w:customStyle="1" w:styleId="Heading2Char">
+    <w:name w:val="Heading 2 Char"/>
+    <w:basedOn w:val="DefaultParagraphFont"/>
+    <w:link w:val="Heading2"/>
     <w:uiPriority w:val="9"/>
     <w:rsid w:val="00FA5E91"/>
     <w:rPr>
@@ -6694,9 +6642,9 @@
       <w14:cntxtAlts/>
     </w:rPr>
   </w:style>
-  <w:style w:type="paragraph" w:styleId="Normaalweb">
+  <w:style w:type="paragraph" w:styleId="NormalWeb">
     <w:name w:val="Normal (Web)"/>
-    <w:basedOn w:val="Standaard"/>
+    <w:basedOn w:val="Normal"/>
     <w:uiPriority w:val="99"/>
     <w:semiHidden/>
     <w:unhideWhenUsed/>
@@ -6715,10 +6663,10 @@
       <w14:cntxtAlts w14:val="0"/>
     </w:rPr>
   </w:style>
-  <w:style w:type="paragraph" w:styleId="HTML-voorafopgemaakt">
+  <w:style w:type="paragraph" w:styleId="HTMLPreformatted">
     <w:name w:val="HTML Preformatted"/>
-    <w:basedOn w:val="Standaard"/>
-    <w:link w:val="HTML-voorafopgemaaktChar"/>
+    <w:basedOn w:val="Normal"/>
+    <w:link w:val="HTMLPreformattedChar"/>
     <w:uiPriority w:val="99"/>
     <w:semiHidden/>
     <w:unhideWhenUsed/>
@@ -6753,10 +6701,10 @@
       <w14:cntxtAlts w14:val="0"/>
     </w:rPr>
   </w:style>
-  <w:style w:type="character" w:customStyle="1" w:styleId="HTML-voorafopgemaaktChar">
-    <w:name w:val="HTML - vooraf opgemaakt Char"/>
-    <w:basedOn w:val="Standaardalinea-lettertype"/>
-    <w:link w:val="HTML-voorafopgemaakt"/>
+  <w:style w:type="character" w:customStyle="1" w:styleId="HTMLPreformattedChar">
+    <w:name w:val="HTML Preformatted Char"/>
+    <w:basedOn w:val="DefaultParagraphFont"/>
+    <w:link w:val="HTMLPreformatted"/>
     <w:uiPriority w:val="99"/>
     <w:semiHidden/>
     <w:rsid w:val="00BF06C6"/>
@@ -6766,10 +6714,10 @@
       <w:lang w:eastAsia="nl-NL"/>
     </w:rPr>
   </w:style>
-  <w:style w:type="character" w:customStyle="1" w:styleId="Kop3Char">
-    <w:name w:val="Kop 3 Char"/>
-    <w:basedOn w:val="Standaardalinea-lettertype"/>
-    <w:link w:val="Kop3"/>
+  <w:style w:type="character" w:customStyle="1" w:styleId="Heading3Char">
+    <w:name w:val="Heading 3 Char"/>
+    <w:basedOn w:val="DefaultParagraphFont"/>
+    <w:link w:val="Heading3"/>
     <w:uiPriority w:val="9"/>
     <w:rsid w:val="000B7FD6"/>
     <w:rPr>
@@ -6785,9 +6733,9 @@
       <w14:cntxtAlts/>
     </w:rPr>
   </w:style>
-  <w:style w:type="character" w:styleId="GevolgdeHyperlink">
+  <w:style w:type="character" w:styleId="FollowedHyperlink">
     <w:name w:val="FollowedHyperlink"/>
-    <w:basedOn w:val="Standaardalinea-lettertype"/>
+    <w:basedOn w:val="DefaultParagraphFont"/>
     <w:uiPriority w:val="99"/>
     <w:semiHidden/>
     <w:unhideWhenUsed/>
@@ -6797,9 +6745,9 @@
       <w:u w:val="single"/>
     </w:rPr>
   </w:style>
-  <w:style w:type="character" w:styleId="Zwaar">
+  <w:style w:type="character" w:styleId="Strong">
     <w:name w:val="Strong"/>
-    <w:basedOn w:val="Standaardalinea-lettertype"/>
+    <w:basedOn w:val="DefaultParagraphFont"/>
     <w:uiPriority w:val="22"/>
     <w:qFormat/>
     <w:rsid w:val="00A34C39"/>
@@ -6808,7 +6756,7 @@
       <w:bCs/>
     </w:rPr>
   </w:style>
-  <w:style w:type="paragraph" w:styleId="Geenafstand">
+  <w:style w:type="paragraph" w:styleId="NoSpacing">
     <w:name w:val="No Spacing"/>
     <w:uiPriority w:val="1"/>
     <w:qFormat/>
@@ -6823,9 +6771,9 @@
       <w:lang w:val="en-US"/>
     </w:rPr>
   </w:style>
-  <w:style w:type="table" w:styleId="Tabelraster">
+  <w:style w:type="table" w:styleId="TableGrid">
     <w:name w:val="Table Grid"/>
-    <w:basedOn w:val="Standaardtabel"/>
+    <w:basedOn w:val="TableNormal"/>
     <w:uiPriority w:val="59"/>
     <w:rsid w:val="0044174D"/>
     <w:pPr>

</xml_diff>